<commit_message>
final status report and time
</commit_message>
<xml_diff>
--- a/Documentation/LIVING-DOCXs/SR04.docx
+++ b/Documentation/LIVING-DOCXs/SR04.docx
@@ -36,13 +36,23 @@
           <w:sz w:val="28"/>
         </w:rPr>
       </w:pPr>
+      <w:proofErr w:type="gramStart"/>
       <w:r>
         <w:rPr>
           <w:rFonts w:cs="Arial"/>
           <w:b/>
           <w:sz w:val="28"/>
         </w:rPr>
-        <w:t>for the</w:t>
+        <w:t>for</w:t>
+      </w:r>
+      <w:proofErr w:type="gramEnd"/>
+      <w:r>
+        <w:rPr>
+          <w:rFonts w:cs="Arial"/>
+          <w:b/>
+          <w:sz w:val="28"/>
+        </w:rPr>
+        <w:t xml:space="preserve"> the</w:t>
       </w:r>
     </w:p>
     <w:p>
@@ -100,6 +110,7 @@
           <w:sz w:val="28"/>
         </w:rPr>
       </w:pPr>
+      <w:proofErr w:type="gramStart"/>
       <w:r>
         <w:rPr>
           <w:rFonts w:cs="Arial"/>
@@ -108,6 +119,7 @@
         </w:rPr>
         <w:t>by</w:t>
       </w:r>
+      <w:proofErr w:type="gramEnd"/>
     </w:p>
     <w:p>
       <w:pPr>
@@ -182,6 +194,7 @@
           <w:sz w:val="28"/>
         </w:rPr>
       </w:pPr>
+      <w:proofErr w:type="gramStart"/>
       <w:r>
         <w:rPr>
           <w:rFonts w:cs="Arial"/>
@@ -190,6 +203,7 @@
         </w:rPr>
         <w:t>of</w:t>
       </w:r>
+      <w:proofErr w:type="gramEnd"/>
     </w:p>
     <w:p>
       <w:pPr>
@@ -310,12 +324,8 @@
           <w:sz w:val="28"/>
         </w:rPr>
         <w:sectPr>
-          <w:headerReference w:type="even" r:id="rId8"/>
-          <w:headerReference w:type="default" r:id="rId9"/>
-          <w:footerReference w:type="even" r:id="rId10"/>
-          <w:footerReference w:type="default" r:id="rId11"/>
-          <w:headerReference w:type="first" r:id="rId12"/>
-          <w:footerReference w:type="first" r:id="rId13"/>
+          <w:headerReference w:type="default" r:id="rId8"/>
+          <w:footerReference w:type="default" r:id="rId9"/>
           <w:pgSz w:w="12240" w:h="15840"/>
           <w:pgMar w:top="1440" w:right="1440" w:bottom="1440" w:left="1440" w:header="720" w:footer="720" w:gutter="0"/>
           <w:cols w:space="720"/>
@@ -373,7 +383,7 @@
         <w:t xml:space="preserve">During sprint </w:t>
       </w:r>
       <w:r>
-        <w:t>3</w:t>
+        <w:t>4</w:t>
       </w:r>
       <w:r>
         <w:t>, our</w:t>
@@ -382,7 +392,7 @@
         <w:t xml:space="preserve"> team had </w:t>
       </w:r>
       <w:r>
-        <w:t>49.00</w:t>
+        <w:t>51</w:t>
       </w:r>
       <w:r>
         <w:t xml:space="preserve"> total hours estimated for the sprint.</w:t>
@@ -391,19 +401,25 @@
         <w:t xml:space="preserve"> The hours primarily were all pr</w:t>
       </w:r>
       <w:r>
-        <w:t>oject based with very minor work to be done for status reports and sprint planning</w:t>
+        <w:t>oject based with very minor work to be done for</w:t>
+      </w:r>
+      <w:r>
+        <w:t xml:space="preserve"> finishing up the presentation</w:t>
       </w:r>
       <w:r>
         <w:t xml:space="preserve">. The total time we spent </w:t>
       </w:r>
       <w:r>
-        <w:t xml:space="preserve">50.00 </w:t>
-      </w:r>
-      <w:r>
-        <w:t>hours and we completed all the task</w:t>
-      </w:r>
-      <w:r>
-        <w:t>s we scheduled for this sprint.</w:t>
+        <w:t>25.5</w:t>
+      </w:r>
+      <w:r>
+        <w:t xml:space="preserve"> </w:t>
+      </w:r>
+      <w:r>
+        <w:t xml:space="preserve">hours and </w:t>
+      </w:r>
+      <w:r>
+        <w:t>unfortunately we didn’t finished everything we had planned this sprint but we were able to finished everything we planned for this semester.</w:t>
       </w:r>
     </w:p>
     <w:p>
@@ -424,7 +440,7 @@
         </w:numPr>
       </w:pPr>
       <w:r>
-        <w:t>Back end fileView Code Completed</w:t>
+        <w:t>Completed Prototype</w:t>
       </w:r>
     </w:p>
     <w:p>
@@ -436,13 +452,15 @@
         </w:numPr>
       </w:pPr>
       <w:r>
-        <w:t xml:space="preserve">This was 1 of 2 major tasks we had planned for this sprint. This built off of checking out a repository and added functionality to view the repository in the tree like structure in a web browser. </w:t>
-      </w:r>
-      <w:r>
-        <w:t>Dylan</w:t>
-      </w:r>
-      <w:r>
-        <w:t xml:space="preserve"> worked on the back-end portion obtaining all the information when a specific API is hit.</w:t>
+        <w:t xml:space="preserve">This was the primary objective of the sprint. Since having a working prototype were we can check out a </w:t>
+      </w:r>
+      <w:proofErr w:type="spellStart"/>
+      <w:r>
+        <w:t>git</w:t>
+      </w:r>
+      <w:proofErr w:type="spellEnd"/>
+      <w:r>
+        <w:t xml:space="preserve"> repository and be able to see the ‘hot’ spots in the code was the key aspect of our entire project. During this sprint Nate and Spencer worked on completing the project. Nate spent 15 hours modifying the UI and file view structure while Spencer worked 8 hours configuring the scoring algorithm.</w:t>
       </w:r>
     </w:p>
     <w:p>
@@ -454,7 +472,7 @@
         </w:numPr>
       </w:pPr>
       <w:r>
-        <w:t>Front End fileView Code Completed</w:t>
+        <w:t>Finished Final Presentation</w:t>
       </w:r>
     </w:p>
     <w:p>
@@ -466,82 +484,7 @@
         </w:numPr>
       </w:pPr>
       <w:r>
-        <w:t xml:space="preserve">This was 2 of 2 of the major tasks we had planned for this sprint. This build off of the back end fileView code. It made and API call to the server side which then took a JSON object that it returned. </w:t>
-      </w:r>
-      <w:r>
-        <w:t>It then used that JSON object to build a view of the repository in a</w:t>
-      </w:r>
-      <w:r>
-        <w:t>n</w:t>
-      </w:r>
-      <w:r>
-        <w:t xml:space="preserve"> expandable tree format. </w:t>
-      </w:r>
-      <w:r>
-        <w:t>Spencer</w:t>
-      </w:r>
-      <w:r>
-        <w:t xml:space="preserve"> was the primary contributor of this effort.</w:t>
-      </w:r>
-    </w:p>
-    <w:p>
-      <w:pPr>
-        <w:pStyle w:val="ListParagraph"/>
-        <w:numPr>
-          <w:ilvl w:val="0"/>
-          <w:numId w:val="1"/>
-        </w:numPr>
-      </w:pPr>
-      <w:r>
-        <w:t>Compiled Domain Definitions</w:t>
-      </w:r>
-    </w:p>
-    <w:p>
-      <w:pPr>
-        <w:pStyle w:val="ListParagraph"/>
-        <w:numPr>
-          <w:ilvl w:val="1"/>
-          <w:numId w:val="1"/>
-        </w:numPr>
-      </w:pPr>
-      <w:r>
-        <w:t>Nate was assigned the task to research and document our domain objects. This was to start a living document that we can append to now that we are starting to see what we need. The idea behind this is so we have quick reference to the relations of our objects without having to sift through code.</w:t>
-      </w:r>
-    </w:p>
-    <w:p>
-      <w:pPr>
-        <w:pStyle w:val="ListParagraph"/>
-        <w:numPr>
-          <w:ilvl w:val="0"/>
-          <w:numId w:val="1"/>
-        </w:numPr>
-      </w:pPr>
-      <w:r>
-        <w:t>Configure Jenkins</w:t>
-      </w:r>
-    </w:p>
-    <w:p>
-      <w:pPr>
-        <w:pStyle w:val="ListParagraph"/>
-        <w:numPr>
-          <w:ilvl w:val="1"/>
-          <w:numId w:val="1"/>
-        </w:numPr>
-      </w:pPr>
-      <w:r>
-        <w:t>Jenkins is a</w:t>
-      </w:r>
-      <w:r>
-        <w:t>n</w:t>
-      </w:r>
-      <w:r>
-        <w:t xml:space="preserve"> automated testing and delivery suite. Nate was in charge of setting this up to the point where every time our master bitbucket build </w:t>
-      </w:r>
-      <w:r>
-        <w:t>was</w:t>
-      </w:r>
-      <w:r>
-        <w:t xml:space="preserve"> updated, it would build the project and deploy it onto our server. This allows for our client to have access to the most up-to-date code and also allows the team members to see what big changes are being made without having to deploy locally.</w:t>
+        <w:t>The final presentation was needed to be finished by the Friday at the end of the sprint. After our initial practice, we needed to make tweaks. Dylan was in charge of making sure the presentation was ready and in its final state. He spent a total of 2.5 hours cleaning up the presentation and it was his main goal during this sprint.</w:t>
       </w:r>
     </w:p>
     <w:p>
@@ -569,10 +512,24 @@
         <w:t>r</w:t>
       </w:r>
       <w:r>
-        <w:t xml:space="preserve"> Crk. He was satisfied with our progress and wan</w:t>
-      </w:r>
-      <w:r>
-        <w:t xml:space="preserve">ts us to continue on our effort towards a final prototype. </w:t>
+        <w:t xml:space="preserve"> </w:t>
+      </w:r>
+      <w:proofErr w:type="spellStart"/>
+      <w:r>
+        <w:t>Crk</w:t>
+      </w:r>
+      <w:proofErr w:type="spellEnd"/>
+      <w:r>
+        <w:t>. He was satisfied with our progress and</w:t>
+      </w:r>
+      <w:r>
+        <w:t xml:space="preserve"> is eager for us to hit the ground running with this prototype during the implementation phase</w:t>
+      </w:r>
+      <w:r>
+        <w:t xml:space="preserve"> next semester</w:t>
+      </w:r>
+      <w:r>
+        <w:t>.</w:t>
       </w:r>
     </w:p>
     <w:p>
@@ -580,22 +537,33 @@
         <w:ind w:firstLine="720"/>
       </w:pPr>
       <w:r>
-        <w:t xml:space="preserve">The major risks that were mitigated this sprint were knowledge of </w:t>
-      </w:r>
-      <w:r>
-        <w:t>our tech stack along with how to integrate it with git</w:t>
-      </w:r>
-      <w:r>
-        <w:t xml:space="preserve">. </w:t>
-      </w:r>
-      <w:r>
-        <w:t xml:space="preserve">We used all of our communication techniques to stay in tuned with each other and help each other when needed. </w:t>
-      </w:r>
-      <w:r>
-        <w:t>We really didn’t have too many problems getting it to work and we were able to write some elegant code to piece it all together</w:t>
-      </w:r>
-      <w:r>
-        <w:t>.</w:t>
+        <w:t>The major risked we came up against this sprint was prioritizing what we need to get done. As we were approaching the end of the semester, the team members</w:t>
+      </w:r>
+      <w:r>
+        <w:t xml:space="preserve"> started</w:t>
+      </w:r>
+      <w:r>
+        <w:t xml:space="preserve"> to have other obligations </w:t>
+      </w:r>
+      <w:r>
+        <w:t xml:space="preserve">that needed attended to with </w:t>
+      </w:r>
+      <w:r>
+        <w:t>other classes. This caused us to not finish what we wanted to finish this sprint. The item</w:t>
+      </w:r>
+      <w:r>
+        <w:t xml:space="preserve"> that we were not able to finish was</w:t>
+      </w:r>
+      <w:r>
+        <w:t xml:space="preserve"> optimizing the CSS. We chose not to do this because it was not needed to finish our requirement</w:t>
+      </w:r>
+      <w:r>
+        <w:t>s</w:t>
+      </w:r>
+      <w:bookmarkStart w:id="0" w:name="_GoBack"/>
+      <w:bookmarkEnd w:id="0"/>
+      <w:r>
+        <w:t xml:space="preserve"> this semester and was just a ‘nice thing to have’. We mitigated this risk by prioritizing everything that was crucial to finishing the prototype for this semester. </w:t>
       </w:r>
     </w:p>
     <w:p>
@@ -603,25 +571,10 @@
         <w:ind w:firstLine="720"/>
       </w:pPr>
       <w:r>
-        <w:lastRenderedPageBreak/>
-        <w:t>Since we re-groomed our backlog, our project burndown is behind by one tick. We hope that with some extra planning or work over break so we can get this to normalize.</w:t>
-      </w:r>
-    </w:p>
-    <w:p>
-      <w:pPr>
-        <w:ind w:firstLine="720"/>
-      </w:pPr>
-      <w:r>
         <w:t>The team’s general consensus of the proje</w:t>
       </w:r>
       <w:r>
-        <w:t>cts status is still optimistic</w:t>
-      </w:r>
-      <w:r>
-        <w:t>.</w:t>
-      </w:r>
-      <w:r>
-        <w:t xml:space="preserve"> We are looking to be on schedule to have a full working prototype in time for our final presentation.</w:t>
+        <w:t>cts status is very proud. We were able to learn an entirely new stack and execute what we needed to do to finish our goals for this semester.</w:t>
       </w:r>
     </w:p>
     <w:p>
@@ -637,6 +590,7 @@
         <w:rPr>
           <w:noProof/>
         </w:rPr>
+        <w:lastRenderedPageBreak/>
         <w:drawing>
           <wp:inline distT="0" distB="0" distL="0" distR="0">
             <wp:extent cx="5486400" cy="3200400"/>
@@ -645,7 +599,7 @@
             <wp:cNvGraphicFramePr/>
             <a:graphic xmlns:a="http://schemas.openxmlformats.org/drawingml/2006/main">
               <a:graphicData uri="http://schemas.openxmlformats.org/drawingml/2006/chart">
-                <c:chart xmlns:c="http://schemas.openxmlformats.org/drawingml/2006/chart" xmlns:r="http://schemas.openxmlformats.org/officeDocument/2006/relationships" r:id="rId14"/>
+                <c:chart xmlns:c="http://schemas.openxmlformats.org/drawingml/2006/chart" xmlns:r="http://schemas.openxmlformats.org/officeDocument/2006/relationships" r:id="rId10"/>
               </a:graphicData>
             </a:graphic>
           </wp:inline>
@@ -672,14 +626,14 @@
           <w:noProof/>
         </w:rPr>
         <w:drawing>
-          <wp:inline distT="0" distB="0" distL="0" distR="0" wp14:anchorId="00DFCA73" wp14:editId="32A1187D">
+          <wp:inline distT="0" distB="0" distL="0" distR="0" wp14:anchorId="57189C2D" wp14:editId="3D85266B">
             <wp:extent cx="5943600" cy="2693035"/>
             <wp:effectExtent l="0" t="0" r="0" b="12065"/>
             <wp:docPr id="1" name="Chart 1"/>
             <wp:cNvGraphicFramePr/>
             <a:graphic xmlns:a="http://schemas.openxmlformats.org/drawingml/2006/main">
               <a:graphicData uri="http://schemas.openxmlformats.org/drawingml/2006/chart">
-                <c:chart xmlns:c="http://schemas.openxmlformats.org/drawingml/2006/chart" xmlns:r="http://schemas.openxmlformats.org/officeDocument/2006/relationships" r:id="rId15"/>
+                <c:chart xmlns:c="http://schemas.openxmlformats.org/drawingml/2006/chart" xmlns:r="http://schemas.openxmlformats.org/officeDocument/2006/relationships" r:id="rId11"/>
               </a:graphicData>
             </a:graphic>
           </wp:inline>
@@ -701,24 +655,6 @@
           <w:b/>
         </w:rPr>
       </w:pPr>
-      <w:r>
-        <w:rPr>
-          <w:noProof/>
-        </w:rPr>
-        <w:drawing>
-          <wp:inline distT="0" distB="0" distL="0" distR="0" wp14:anchorId="638AEB3E" wp14:editId="40468858">
-            <wp:extent cx="5941116" cy="3041582"/>
-            <wp:effectExtent l="0" t="0" r="2540" b="6985"/>
-            <wp:docPr id="2" name="Chart 2"/>
-            <wp:cNvGraphicFramePr/>
-            <a:graphic xmlns:a="http://schemas.openxmlformats.org/drawingml/2006/main">
-              <a:graphicData uri="http://schemas.openxmlformats.org/drawingml/2006/chart">
-                <c:chart xmlns:c="http://schemas.openxmlformats.org/drawingml/2006/chart" xmlns:r="http://schemas.openxmlformats.org/officeDocument/2006/relationships" r:id="rId16"/>
-              </a:graphicData>
-            </a:graphic>
-          </wp:inline>
-        </w:drawing>
-      </w:r>
     </w:p>
     <w:p>
       <w:pPr>
@@ -727,24 +663,6 @@
           <w:b/>
         </w:rPr>
       </w:pPr>
-      <w:r>
-        <w:rPr>
-          <w:noProof/>
-        </w:rPr>
-        <w:drawing>
-          <wp:inline distT="0" distB="0" distL="0" distR="0" wp14:anchorId="7A2BEC69" wp14:editId="0E9D80BA">
-            <wp:extent cx="5962650" cy="2924175"/>
-            <wp:effectExtent l="0" t="0" r="0" b="9525"/>
-            <wp:docPr id="3" name="Chart 3"/>
-            <wp:cNvGraphicFramePr/>
-            <a:graphic xmlns:a="http://schemas.openxmlformats.org/drawingml/2006/main">
-              <a:graphicData uri="http://schemas.openxmlformats.org/drawingml/2006/chart">
-                <c:chart xmlns:c="http://schemas.openxmlformats.org/drawingml/2006/chart" xmlns:r="http://schemas.openxmlformats.org/officeDocument/2006/relationships" r:id="rId17"/>
-              </a:graphicData>
-            </a:graphic>
-          </wp:inline>
-        </w:drawing>
-      </w:r>
     </w:p>
     <w:p>
       <w:pPr>
@@ -753,25 +671,6 @@
           <w:b/>
         </w:rPr>
       </w:pPr>
-      <w:r>
-        <w:rPr>
-          <w:noProof/>
-        </w:rPr>
-        <w:lastRenderedPageBreak/>
-        <w:drawing>
-          <wp:inline distT="0" distB="0" distL="0" distR="0" wp14:anchorId="407E85DA" wp14:editId="14FD1503">
-            <wp:extent cx="6019800" cy="2781300"/>
-            <wp:effectExtent l="0" t="0" r="0" b="0"/>
-            <wp:docPr id="4" name="Chart 4"/>
-            <wp:cNvGraphicFramePr/>
-            <a:graphic xmlns:a="http://schemas.openxmlformats.org/drawingml/2006/main">
-              <a:graphicData uri="http://schemas.openxmlformats.org/drawingml/2006/chart">
-                <c:chart xmlns:c="http://schemas.openxmlformats.org/drawingml/2006/chart" xmlns:r="http://schemas.openxmlformats.org/officeDocument/2006/relationships" r:id="rId18"/>
-              </a:graphicData>
-            </a:graphic>
-          </wp:inline>
-        </w:drawing>
-      </w:r>
     </w:p>
     <w:p>
       <w:pPr>
@@ -780,19 +679,148 @@
           <w:b/>
         </w:rPr>
       </w:pPr>
+    </w:p>
+    <w:p>
+      <w:pPr>
+        <w:spacing w:after="160" w:line="259" w:lineRule="auto"/>
+        <w:rPr>
+          <w:b/>
+        </w:rPr>
+      </w:pPr>
+      <w:r>
+        <w:rPr>
+          <w:b/>
+          <w:noProof/>
+        </w:rPr>
+        <w:lastRenderedPageBreak/>
+        <w:drawing>
+          <wp:inline distT="0" distB="0" distL="0" distR="0" wp14:anchorId="1C6D870E">
+            <wp:extent cx="5956300" cy="3054350"/>
+            <wp:effectExtent l="0" t="0" r="6350" b="0"/>
+            <wp:docPr id="6" name="Picture 6"/>
+            <wp:cNvGraphicFramePr>
+              <a:graphicFrameLocks xmlns:a="http://schemas.openxmlformats.org/drawingml/2006/main" noChangeAspect="1"/>
+            </wp:cNvGraphicFramePr>
+            <a:graphic xmlns:a="http://schemas.openxmlformats.org/drawingml/2006/main">
+              <a:graphicData uri="http://schemas.openxmlformats.org/drawingml/2006/picture">
+                <pic:pic xmlns:pic="http://schemas.openxmlformats.org/drawingml/2006/picture">
+                  <pic:nvPicPr>
+                    <pic:cNvPr id="0" name="Picture 2"/>
+                    <pic:cNvPicPr>
+                      <a:picLocks noChangeAspect="1" noChangeArrowheads="1"/>
+                    </pic:cNvPicPr>
+                  </pic:nvPicPr>
+                  <pic:blipFill>
+                    <a:blip r:embed="rId12">
+                      <a:extLst>
+                        <a:ext uri="{28A0092B-C50C-407E-A947-70E740481C1C}">
+                          <a14:useLocalDpi xmlns:a14="http://schemas.microsoft.com/office/drawing/2010/main" val="0"/>
+                        </a:ext>
+                      </a:extLst>
+                    </a:blip>
+                    <a:srcRect/>
+                    <a:stretch>
+                      <a:fillRect/>
+                    </a:stretch>
+                  </pic:blipFill>
+                  <pic:spPr bwMode="auto">
+                    <a:xfrm>
+                      <a:off x="0" y="0"/>
+                      <a:ext cx="5956300" cy="3054350"/>
+                    </a:xfrm>
+                    <a:prstGeom prst="rect">
+                      <a:avLst/>
+                    </a:prstGeom>
+                    <a:noFill/>
+                  </pic:spPr>
+                </pic:pic>
+              </a:graphicData>
+            </a:graphic>
+          </wp:inline>
+        </w:drawing>
+      </w:r>
+    </w:p>
+    <w:p>
+      <w:pPr>
+        <w:spacing w:after="160" w:line="259" w:lineRule="auto"/>
+        <w:rPr>
+          <w:b/>
+        </w:rPr>
+      </w:pPr>
+    </w:p>
+    <w:p>
+      <w:pPr>
+        <w:spacing w:after="160" w:line="259" w:lineRule="auto"/>
+        <w:rPr>
+          <w:b/>
+        </w:rPr>
+      </w:pPr>
       <w:r>
         <w:rPr>
           <w:noProof/>
         </w:rPr>
         <w:drawing>
-          <wp:inline distT="0" distB="0" distL="0" distR="0" wp14:anchorId="7BF2EC9F" wp14:editId="16D6DA0C">
-            <wp:extent cx="6086475" cy="2962275"/>
-            <wp:effectExtent l="0" t="0" r="9525" b="9525"/>
-            <wp:docPr id="5" name="Chart 5"/>
+          <wp:inline distT="0" distB="0" distL="0" distR="0" wp14:anchorId="0AD4DEE5" wp14:editId="2377BA1B">
+            <wp:extent cx="5848350" cy="3371850"/>
+            <wp:effectExtent l="0" t="0" r="0" b="0"/>
+            <wp:docPr id="8" name="Chart 8"/>
             <wp:cNvGraphicFramePr/>
             <a:graphic xmlns:a="http://schemas.openxmlformats.org/drawingml/2006/main">
               <a:graphicData uri="http://schemas.openxmlformats.org/drawingml/2006/chart">
-                <c:chart xmlns:c="http://schemas.openxmlformats.org/drawingml/2006/chart" xmlns:r="http://schemas.openxmlformats.org/officeDocument/2006/relationships" r:id="rId19"/>
+                <c:chart xmlns:c="http://schemas.openxmlformats.org/drawingml/2006/chart" xmlns:r="http://schemas.openxmlformats.org/officeDocument/2006/relationships" r:id="rId13"/>
+              </a:graphicData>
+            </a:graphic>
+          </wp:inline>
+        </w:drawing>
+      </w:r>
+    </w:p>
+    <w:p>
+      <w:pPr>
+        <w:spacing w:after="160" w:line="259" w:lineRule="auto"/>
+        <w:rPr>
+          <w:b/>
+        </w:rPr>
+      </w:pPr>
+      <w:r>
+        <w:rPr>
+          <w:noProof/>
+        </w:rPr>
+        <w:lastRenderedPageBreak/>
+        <w:drawing>
+          <wp:inline distT="0" distB="0" distL="0" distR="0" wp14:anchorId="13BBBB8D" wp14:editId="428396BF">
+            <wp:extent cx="6057900" cy="3171825"/>
+            <wp:effectExtent l="0" t="0" r="0" b="9525"/>
+            <wp:docPr id="9" name="Chart 9"/>
+            <wp:cNvGraphicFramePr/>
+            <a:graphic xmlns:a="http://schemas.openxmlformats.org/drawingml/2006/main">
+              <a:graphicData uri="http://schemas.openxmlformats.org/drawingml/2006/chart">
+                <c:chart xmlns:c="http://schemas.openxmlformats.org/drawingml/2006/chart" xmlns:r="http://schemas.openxmlformats.org/officeDocument/2006/relationships" r:id="rId14"/>
+              </a:graphicData>
+            </a:graphic>
+          </wp:inline>
+        </w:drawing>
+      </w:r>
+    </w:p>
+    <w:p>
+      <w:pPr>
+        <w:spacing w:after="160" w:line="259" w:lineRule="auto"/>
+        <w:rPr>
+          <w:b/>
+        </w:rPr>
+      </w:pPr>
+      <w:r>
+        <w:rPr>
+          <w:noProof/>
+        </w:rPr>
+        <w:drawing>
+          <wp:inline distT="0" distB="0" distL="0" distR="0" wp14:anchorId="5A9579F8" wp14:editId="2ADA312C">
+            <wp:extent cx="6057900" cy="3400425"/>
+            <wp:effectExtent l="0" t="0" r="0" b="9525"/>
+            <wp:docPr id="10" name="Chart 10"/>
+            <wp:cNvGraphicFramePr/>
+            <a:graphic xmlns:a="http://schemas.openxmlformats.org/drawingml/2006/main">
+              <a:graphicData uri="http://schemas.openxmlformats.org/drawingml/2006/chart">
+                <c:chart xmlns:c="http://schemas.openxmlformats.org/drawingml/2006/chart" xmlns:r="http://schemas.openxmlformats.org/officeDocument/2006/relationships" r:id="rId15"/>
               </a:graphicData>
             </a:graphic>
           </wp:inline>
@@ -915,8 +943,13 @@
     </w:p>
     <w:p>
       <w:r>
-        <w:t>Dylan Williams</w:t>
-      </w:r>
+        <w:t xml:space="preserve">Dylan </w:t>
+      </w:r>
+      <w:proofErr w:type="gramStart"/>
+      <w:r>
+        <w:t>Williams</w:t>
+      </w:r>
+      <w:proofErr w:type="gramEnd"/>
       <w:r>
         <w:tab/>
       </w:r>
@@ -976,16 +1009,6 @@
 </file>
 
 <file path=word/footer1.xml><?xml version="1.0" encoding="utf-8"?>
-<w:ftr xmlns:wpc="http://schemas.microsoft.com/office/word/2010/wordprocessingCanvas" xmlns:mc="http://schemas.openxmlformats.org/markup-compatibility/2006" xmlns:o="urn:schemas-microsoft-com:office:office" xmlns:r="http://schemas.openxmlformats.org/officeDocument/2006/relationships" xmlns:m="http://schemas.openxmlformats.org/officeDocument/2006/math" xmlns:v="urn:schemas-microsoft-com:vml" xmlns:wp14="http://schemas.microsoft.com/office/word/2010/wordprocessingDrawing" xmlns:wp="http://schemas.openxmlformats.org/drawingml/2006/wordprocessingDrawing" xmlns:w10="urn:schemas-microsoft-com:office:word" xmlns:w="http://schemas.openxmlformats.org/wordprocessingml/2006/main" xmlns:w14="http://schemas.microsoft.com/office/word/2010/wordml" xmlns:w15="http://schemas.microsoft.com/office/word/2012/wordml" xmlns:wpg="http://schemas.microsoft.com/office/word/2010/wordprocessingGroup" xmlns:wpi="http://schemas.microsoft.com/office/word/2010/wordprocessingInk" xmlns:wne="http://schemas.microsoft.com/office/word/2006/wordml" xmlns:wps="http://schemas.microsoft.com/office/word/2010/wordprocessingShape" mc:Ignorable="w14 w15 wp14">
-  <w:p>
-    <w:pPr>
-      <w:pStyle w:val="Footer"/>
-    </w:pPr>
-  </w:p>
-</w:ftr>
-</file>
-
-<file path=word/footer2.xml><?xml version="1.0" encoding="utf-8"?>
 <w:ftr xmlns:wpc="http://schemas.microsoft.com/office/word/2010/wordprocessingCanvas" xmlns:mc="http://schemas.openxmlformats.org/markup-compatibility/2006" xmlns:o="urn:schemas-microsoft-com:office:office" xmlns:r="http://schemas.openxmlformats.org/officeDocument/2006/relationships" xmlns:m="http://schemas.openxmlformats.org/officeDocument/2006/math" xmlns:v="urn:schemas-microsoft-com:vml" xmlns:wp14="http://schemas.microsoft.com/office/word/2010/wordprocessingDrawing" xmlns:wp="http://schemas.openxmlformats.org/drawingml/2006/wordprocessingDrawing" xmlns:w10="urn:schemas-microsoft-com:office:word" xmlns:w="http://schemas.openxmlformats.org/wordprocessingml/2006/main" xmlns:w14="http://schemas.microsoft.com/office/word/2010/wordml" xmlns:w15="http://schemas.microsoft.com/office/word/2012/wordml" xmlns:wpg="http://schemas.microsoft.com/office/word/2010/wordprocessingGroup" xmlns:wpi="http://schemas.microsoft.com/office/word/2010/wordprocessingInk" xmlns:wne="http://schemas.microsoft.com/office/word/2006/wordml" xmlns:wps="http://schemas.microsoft.com/office/word/2010/wordprocessingShape" mc:Ignorable="w14 w15 wp14">
   <w:sdt>
     <w:sdtPr>
@@ -1018,7 +1041,7 @@
           <w:rPr>
             <w:noProof/>
           </w:rPr>
-          <w:t>4</w:t>
+          <w:t>6</w:t>
         </w:r>
         <w:r>
           <w:rPr>
@@ -1037,16 +1060,6 @@
 </w:ftr>
 </file>
 
-<file path=word/footer3.xml><?xml version="1.0" encoding="utf-8"?>
-<w:ftr xmlns:wpc="http://schemas.microsoft.com/office/word/2010/wordprocessingCanvas" xmlns:mc="http://schemas.openxmlformats.org/markup-compatibility/2006" xmlns:o="urn:schemas-microsoft-com:office:office" xmlns:r="http://schemas.openxmlformats.org/officeDocument/2006/relationships" xmlns:m="http://schemas.openxmlformats.org/officeDocument/2006/math" xmlns:v="urn:schemas-microsoft-com:vml" xmlns:wp14="http://schemas.microsoft.com/office/word/2010/wordprocessingDrawing" xmlns:wp="http://schemas.openxmlformats.org/drawingml/2006/wordprocessingDrawing" xmlns:w10="urn:schemas-microsoft-com:office:word" xmlns:w="http://schemas.openxmlformats.org/wordprocessingml/2006/main" xmlns:w14="http://schemas.microsoft.com/office/word/2010/wordml" xmlns:w15="http://schemas.microsoft.com/office/word/2012/wordml" xmlns:wpg="http://schemas.microsoft.com/office/word/2010/wordprocessingGroup" xmlns:wpi="http://schemas.microsoft.com/office/word/2010/wordprocessingInk" xmlns:wne="http://schemas.microsoft.com/office/word/2006/wordml" xmlns:wps="http://schemas.microsoft.com/office/word/2010/wordprocessingShape" mc:Ignorable="w14 w15 wp14">
-  <w:p>
-    <w:pPr>
-      <w:pStyle w:val="Footer"/>
-    </w:pPr>
-  </w:p>
-</w:ftr>
-</file>
-
 <file path=word/footnotes.xml><?xml version="1.0" encoding="utf-8"?>
 <w:footnotes xmlns:wpc="http://schemas.microsoft.com/office/word/2010/wordprocessingCanvas" xmlns:mc="http://schemas.openxmlformats.org/markup-compatibility/2006" xmlns:o="urn:schemas-microsoft-com:office:office" xmlns:r="http://schemas.openxmlformats.org/officeDocument/2006/relationships" xmlns:m="http://schemas.openxmlformats.org/officeDocument/2006/math" xmlns:v="urn:schemas-microsoft-com:vml" xmlns:wp14="http://schemas.microsoft.com/office/word/2010/wordprocessingDrawing" xmlns:wp="http://schemas.openxmlformats.org/drawingml/2006/wordprocessingDrawing" xmlns:w10="urn:schemas-microsoft-com:office:word" xmlns:w="http://schemas.openxmlformats.org/wordprocessingml/2006/main" xmlns:w14="http://schemas.microsoft.com/office/word/2010/wordml" xmlns:w15="http://schemas.microsoft.com/office/word/2012/wordml" xmlns:wpg="http://schemas.microsoft.com/office/word/2010/wordprocessingGroup" xmlns:wpi="http://schemas.microsoft.com/office/word/2010/wordprocessingInk" xmlns:wne="http://schemas.microsoft.com/office/word/2006/wordml" xmlns:wps="http://schemas.microsoft.com/office/word/2010/wordprocessingShape" mc:Ignorable="w14 w15 wp14">
   <w:footnote w:type="separator" w:id="-1">
@@ -1073,16 +1086,6 @@
 </file>
 
 <file path=word/header1.xml><?xml version="1.0" encoding="utf-8"?>
-<w:hdr xmlns:wpc="http://schemas.microsoft.com/office/word/2010/wordprocessingCanvas" xmlns:mc="http://schemas.openxmlformats.org/markup-compatibility/2006" xmlns:o="urn:schemas-microsoft-com:office:office" xmlns:r="http://schemas.openxmlformats.org/officeDocument/2006/relationships" xmlns:m="http://schemas.openxmlformats.org/officeDocument/2006/math" xmlns:v="urn:schemas-microsoft-com:vml" xmlns:wp14="http://schemas.microsoft.com/office/word/2010/wordprocessingDrawing" xmlns:wp="http://schemas.openxmlformats.org/drawingml/2006/wordprocessingDrawing" xmlns:w10="urn:schemas-microsoft-com:office:word" xmlns:w="http://schemas.openxmlformats.org/wordprocessingml/2006/main" xmlns:w14="http://schemas.microsoft.com/office/word/2010/wordml" xmlns:w15="http://schemas.microsoft.com/office/word/2012/wordml" xmlns:wpg="http://schemas.microsoft.com/office/word/2010/wordprocessingGroup" xmlns:wpi="http://schemas.microsoft.com/office/word/2010/wordprocessingInk" xmlns:wne="http://schemas.microsoft.com/office/word/2006/wordml" xmlns:wps="http://schemas.microsoft.com/office/word/2010/wordprocessingShape" mc:Ignorable="w14 w15 wp14">
-  <w:p>
-    <w:pPr>
-      <w:pStyle w:val="Header"/>
-    </w:pPr>
-  </w:p>
-</w:hdr>
-</file>
-
-<file path=word/header2.xml><?xml version="1.0" encoding="utf-8"?>
 <w:hdr xmlns:wpc="http://schemas.microsoft.com/office/word/2010/wordprocessingCanvas" xmlns:mc="http://schemas.openxmlformats.org/markup-compatibility/2006" xmlns:o="urn:schemas-microsoft-com:office:office" xmlns:r="http://schemas.openxmlformats.org/officeDocument/2006/relationships" xmlns:m="http://schemas.openxmlformats.org/officeDocument/2006/math" xmlns:v="urn:schemas-microsoft-com:vml" xmlns:wp14="http://schemas.microsoft.com/office/word/2010/wordprocessingDrawing" xmlns:wp="http://schemas.openxmlformats.org/drawingml/2006/wordprocessingDrawing" xmlns:w10="urn:schemas-microsoft-com:office:word" xmlns:w="http://schemas.openxmlformats.org/wordprocessingml/2006/main" xmlns:w14="http://schemas.microsoft.com/office/word/2010/wordml" xmlns:w15="http://schemas.microsoft.com/office/word/2012/wordml" xmlns:wpg="http://schemas.microsoft.com/office/word/2010/wordprocessingGroup" xmlns:wpi="http://schemas.microsoft.com/office/word/2010/wordprocessingInk" xmlns:wne="http://schemas.microsoft.com/office/word/2006/wordml" xmlns:wps="http://schemas.microsoft.com/office/word/2010/wordprocessingShape" mc:Ignorable="w14 w15 wp14">
   <w:p>
     <w:pPr>
@@ -1101,8 +1104,6 @@
     <w:r>
       <w:tab/>
     </w:r>
-    <w:bookmarkStart w:id="0" w:name="_GoBack"/>
-    <w:bookmarkEnd w:id="0"/>
     <w:r>
       <w:t>08</w:t>
     </w:r>
@@ -1119,22 +1120,12 @@
 </w:hdr>
 </file>
 
-<file path=word/header3.xml><?xml version="1.0" encoding="utf-8"?>
-<w:hdr xmlns:wpc="http://schemas.microsoft.com/office/word/2010/wordprocessingCanvas" xmlns:mc="http://schemas.openxmlformats.org/markup-compatibility/2006" xmlns:o="urn:schemas-microsoft-com:office:office" xmlns:r="http://schemas.openxmlformats.org/officeDocument/2006/relationships" xmlns:m="http://schemas.openxmlformats.org/officeDocument/2006/math" xmlns:v="urn:schemas-microsoft-com:vml" xmlns:wp14="http://schemas.microsoft.com/office/word/2010/wordprocessingDrawing" xmlns:wp="http://schemas.openxmlformats.org/drawingml/2006/wordprocessingDrawing" xmlns:w10="urn:schemas-microsoft-com:office:word" xmlns:w="http://schemas.openxmlformats.org/wordprocessingml/2006/main" xmlns:w14="http://schemas.microsoft.com/office/word/2010/wordml" xmlns:w15="http://schemas.microsoft.com/office/word/2012/wordml" xmlns:wpg="http://schemas.microsoft.com/office/word/2010/wordprocessingGroup" xmlns:wpi="http://schemas.microsoft.com/office/word/2010/wordprocessingInk" xmlns:wne="http://schemas.microsoft.com/office/word/2006/wordml" xmlns:wps="http://schemas.microsoft.com/office/word/2010/wordprocessingShape" mc:Ignorable="w14 w15 wp14">
-  <w:p>
-    <w:pPr>
-      <w:pStyle w:val="Header"/>
-    </w:pPr>
-  </w:p>
-</w:hdr>
-</file>
-
 <file path=word/numbering.xml><?xml version="1.0" encoding="utf-8"?>
 <w:numbering xmlns:wpc="http://schemas.microsoft.com/office/word/2010/wordprocessingCanvas" xmlns:mc="http://schemas.openxmlformats.org/markup-compatibility/2006" xmlns:o="urn:schemas-microsoft-com:office:office" xmlns:r="http://schemas.openxmlformats.org/officeDocument/2006/relationships" xmlns:m="http://schemas.openxmlformats.org/officeDocument/2006/math" xmlns:v="urn:schemas-microsoft-com:vml" xmlns:wp14="http://schemas.microsoft.com/office/word/2010/wordprocessingDrawing" xmlns:wp="http://schemas.openxmlformats.org/drawingml/2006/wordprocessingDrawing" xmlns:w10="urn:schemas-microsoft-com:office:word" xmlns:w="http://schemas.openxmlformats.org/wordprocessingml/2006/main" xmlns:w14="http://schemas.microsoft.com/office/word/2010/wordml" xmlns:w15="http://schemas.microsoft.com/office/word/2012/wordml" xmlns:wpg="http://schemas.microsoft.com/office/word/2010/wordprocessingGroup" xmlns:wpi="http://schemas.microsoft.com/office/word/2010/wordprocessingInk" xmlns:wne="http://schemas.microsoft.com/office/word/2006/wordml" xmlns:wps="http://schemas.microsoft.com/office/word/2010/wordprocessingShape" mc:Ignorable="w14 w15 wp14">
   <w:abstractNum w:abstractNumId="0" w15:restartNumberingAfterBreak="0">
     <w:nsid w:val="24B91775"/>
     <w:multiLevelType w:val="hybridMultilevel"/>
-    <w:tmpl w:val="38BE3C70"/>
+    <w:tmpl w:val="B37C17E4"/>
     <w:lvl w:ilvl="0" w:tplc="04090001">
       <w:start w:val="1"/>
       <w:numFmt w:val="bullet"/>
@@ -1958,6 +1949,9 @@
                 <c:pt idx="2">
                   <c:v>481</c:v>
                 </c:pt>
+                <c:pt idx="3">
+                  <c:v>455.5</c:v>
+                </c:pt>
               </c:numCache>
             </c:numRef>
           </c:val>
@@ -2138,11 +2132,11 @@
           <c:showBubbleSize val="0"/>
         </c:dLbls>
         <c:smooth val="0"/>
-        <c:axId val="1466364704"/>
-        <c:axId val="1466371776"/>
+        <c:axId val="1370682672"/>
+        <c:axId val="1370683760"/>
       </c:lineChart>
       <c:catAx>
-        <c:axId val="1466364704"/>
+        <c:axId val="1370682672"/>
         <c:scaling>
           <c:orientation val="minMax"/>
         </c:scaling>
@@ -2262,7 +2256,7 @@
             <a:endParaRPr lang="en-US"/>
           </a:p>
         </c:txPr>
-        <c:crossAx val="1466371776"/>
+        <c:crossAx val="1370683760"/>
         <c:crosses val="autoZero"/>
         <c:auto val="1"/>
         <c:lblAlgn val="ctr"/>
@@ -2271,7 +2265,7 @@
         <c:noMultiLvlLbl val="0"/>
       </c:catAx>
       <c:valAx>
-        <c:axId val="1466371776"/>
+        <c:axId val="1370683760"/>
         <c:scaling>
           <c:orientation val="minMax"/>
         </c:scaling>
@@ -2424,7 +2418,7 @@
             <a:endParaRPr lang="en-US"/>
           </a:p>
         </c:txPr>
-        <c:crossAx val="1466364704"/>
+        <c:crossAx val="1370682672"/>
         <c:crosses val="autoZero"/>
         <c:crossBetween val="midCat"/>
       </c:valAx>
@@ -2660,10 +2654,10 @@
                   <c:v>0</c:v>
                 </c:pt>
                 <c:pt idx="9">
-                  <c:v>0</c:v>
+                  <c:v>2</c:v>
                 </c:pt>
                 <c:pt idx="10">
-                  <c:v>0</c:v>
+                  <c:v>0.5</c:v>
                 </c:pt>
                 <c:pt idx="11">
                   <c:v>0</c:v>
@@ -2841,10 +2835,10 @@
                   <c:v>22</c:v>
                 </c:pt>
                 <c:pt idx="9">
-                  <c:v>0</c:v>
+                  <c:v>8</c:v>
                 </c:pt>
                 <c:pt idx="10">
-                  <c:v>0</c:v>
+                  <c:v>15</c:v>
                 </c:pt>
                 <c:pt idx="11">
                   <c:v>0</c:v>
@@ -2896,8 +2890,8 @@
         </c:dLbls>
         <c:gapWidth val="150"/>
         <c:overlap val="100"/>
-        <c:axId val="1461690560"/>
-        <c:axId val="1461682400"/>
+        <c:axId val="1370690288"/>
+        <c:axId val="1373674272"/>
       </c:barChart>
       <c:lineChart>
         <c:grouping val="standard"/>
@@ -2963,46 +2957,46 @@
                   <c:v>17.014444444444443</c:v>
                 </c:pt>
                 <c:pt idx="9">
-                  <c:v>15.312999999999999</c:v>
+                  <c:v>16.312999999999999</c:v>
                 </c:pt>
                 <c:pt idx="10">
-                  <c:v>13.92090909090909</c:v>
+                  <c:v>16.239090909090908</c:v>
                 </c:pt>
                 <c:pt idx="11">
-                  <c:v>12.760833333333332</c:v>
+                  <c:v>14.885833333333332</c:v>
                 </c:pt>
                 <c:pt idx="12">
-                  <c:v>11.779230769230768</c:v>
+                  <c:v>13.74076923076923</c:v>
                 </c:pt>
                 <c:pt idx="13">
-                  <c:v>10.937857142857142</c:v>
+                  <c:v>12.759285714285713</c:v>
                 </c:pt>
                 <c:pt idx="14">
-                  <c:v>10.208666666666666</c:v>
+                  <c:v>11.908666666666667</c:v>
                 </c:pt>
                 <c:pt idx="15">
-                  <c:v>9.5706249999999997</c:v>
+                  <c:v>11.164375</c:v>
                 </c:pt>
                 <c:pt idx="16">
-                  <c:v>9.0076470588235296</c:v>
+                  <c:v>10.50764705882353</c:v>
                 </c:pt>
                 <c:pt idx="17">
-                  <c:v>8.5072222222222216</c:v>
+                  <c:v>9.9238888888888894</c:v>
                 </c:pt>
                 <c:pt idx="18">
-                  <c:v>8.0594736842105252</c:v>
+                  <c:v>9.4015789473684208</c:v>
                 </c:pt>
                 <c:pt idx="19">
-                  <c:v>7.6564999999999994</c:v>
+                  <c:v>8.9314999999999998</c:v>
                 </c:pt>
                 <c:pt idx="20">
-                  <c:v>7.2919047619047621</c:v>
+                  <c:v>8.5061904761904756</c:v>
                 </c:pt>
                 <c:pt idx="21">
-                  <c:v>6.960454545454545</c:v>
+                  <c:v>8.1195454545454542</c:v>
                 </c:pt>
                 <c:pt idx="22">
-                  <c:v>6.6578260869565211</c:v>
+                  <c:v>7.7665217391304342</c:v>
                 </c:pt>
               </c:numCache>
             </c:numRef>
@@ -3019,11 +3013,11 @@
         </c:dLbls>
         <c:marker val="1"/>
         <c:smooth val="0"/>
-        <c:axId val="1461690560"/>
-        <c:axId val="1461682400"/>
+        <c:axId val="1370690288"/>
+        <c:axId val="1373674272"/>
       </c:lineChart>
       <c:catAx>
-        <c:axId val="1461690560"/>
+        <c:axId val="1370690288"/>
         <c:scaling>
           <c:orientation val="minMax"/>
         </c:scaling>
@@ -3121,7 +3115,7 @@
             <a:endParaRPr lang="en-US"/>
           </a:p>
         </c:txPr>
-        <c:crossAx val="1461682400"/>
+        <c:crossAx val="1373674272"/>
         <c:crosses val="autoZero"/>
         <c:auto val="0"/>
         <c:lblAlgn val="ctr"/>
@@ -3129,7 +3123,7 @@
         <c:noMultiLvlLbl val="0"/>
       </c:catAx>
       <c:valAx>
-        <c:axId val="1461682400"/>
+        <c:axId val="1373674272"/>
         <c:scaling>
           <c:orientation val="minMax"/>
         </c:scaling>
@@ -3239,7 +3233,7 @@
             <a:endParaRPr lang="en-US"/>
           </a:p>
         </c:txPr>
-        <c:crossAx val="1461690560"/>
+        <c:crossAx val="1370690288"/>
         <c:crosses val="autoZero"/>
         <c:crossBetween val="between"/>
       </c:valAx>
@@ -3330,6 +3324,7 @@
       <c:style val="2"/>
     </mc:Fallback>
   </mc:AlternateContent>
+  <c:clrMapOvr bg1="lt1" tx1="dk1" bg2="lt2" tx2="dk2" accent1="accent1" accent2="accent2" accent3="accent3" accent4="accent4" accent5="accent5" accent6="accent6" hlink="hlink" folHlink="folHlink"/>
   <c:chart>
     <c:title>
       <c:tx>
@@ -3337,8 +3332,8 @@
           <a:bodyPr rot="0" spcFirstLastPara="1" vertOverflow="ellipsis" vert="horz" wrap="square" anchor="ctr" anchorCtr="1"/>
           <a:lstStyle/>
           <a:p>
-            <a:pPr algn="ctr">
-              <a:defRPr sz="1400" b="1" i="0" u="none" strike="noStrike" kern="1200" spc="0" baseline="0">
+            <a:pPr>
+              <a:defRPr sz="1400" b="0" i="0" u="none" strike="noStrike" kern="1200" spc="0" baseline="0">
                 <a:solidFill>
                   <a:schemeClr val="tx1">
                     <a:lumMod val="65000"/>
@@ -3351,8 +3346,8 @@
               </a:defRPr>
             </a:pPr>
             <a:r>
-              <a:rPr lang="en-US" b="1"/>
-              <a:t>Daily Team Effort</a:t>
+              <a:rPr lang="en-US"/>
+              <a:t>Daily Effort</a:t>
             </a:r>
           </a:p>
         </c:rich>
@@ -3361,8 +3356,8 @@
         <c:manualLayout>
           <c:xMode val="edge"/>
           <c:yMode val="edge"/>
-          <c:x val="0.32580821713449198"/>
-          <c:y val="3.3701942804220598E-2"/>
+          <c:x val="0.79345822397200305"/>
+          <c:y val="2.3148148148148098E-2"/>
         </c:manualLayout>
       </c:layout>
       <c:overlay val="0"/>
@@ -3377,8 +3372,8 @@
         <a:bodyPr rot="0" spcFirstLastPara="1" vertOverflow="ellipsis" vert="horz" wrap="square" anchor="ctr" anchorCtr="1"/>
         <a:lstStyle/>
         <a:p>
-          <a:pPr algn="ctr">
-            <a:defRPr sz="1400" b="1" i="0" u="none" strike="noStrike" kern="1200" spc="0" baseline="0">
+          <a:pPr>
+            <a:defRPr sz="1400" b="0" i="0" u="none" strike="noStrike" kern="1200" spc="0" baseline="0">
               <a:solidFill>
                 <a:schemeClr val="tx1">
                   <a:lumMod val="65000"/>
@@ -3402,11 +3397,11 @@
         <c:grouping val="stacked"/>
         <c:varyColors val="0"/>
         <c:ser>
-          <c:idx val="2"/>
+          <c:idx val="1"/>
           <c:order val="1"/>
           <c:tx>
             <c:strRef>
-              <c:f>'Sprint 3'!$A$18:$A$22</c:f>
+              <c:f>'Sprint 4'!$A$18:$A$22</c:f>
               <c:strCache>
                 <c:ptCount val="1"/>
                 <c:pt idx="0">
@@ -3421,13 +3416,14 @@
             </a:solidFill>
             <a:ln>
               <a:noFill/>
+              <a:prstDash val="sysDot"/>
             </a:ln>
             <a:effectLst/>
           </c:spPr>
           <c:invertIfNegative val="0"/>
           <c:val>
             <c:numRef>
-              <c:f>'Sprint 3'!$C$22:$P$22</c:f>
+              <c:f>'Sprint 4'!$C$18:$P$18</c:f>
               <c:numCache>
                 <c:formatCode>0.00</c:formatCode>
                 <c:ptCount val="14"/>
@@ -3482,7 +3478,7 @@
           <c:order val="2"/>
           <c:tx>
             <c:strRef>
-              <c:f>'Sprint 3'!$A$6:$A$10</c:f>
+              <c:f>'Sprint 4'!$A$6:$A$10</c:f>
               <c:strCache>
                 <c:ptCount val="1"/>
                 <c:pt idx="0">
@@ -3503,90 +3499,90 @@
           <c:invertIfNegative val="0"/>
           <c:cat>
             <c:numRef>
-              <c:f>'Sprint 3'!$C$4:$P$4</c:f>
+              <c:f>'Sprint 4'!$C$4:$P$4</c:f>
               <c:numCache>
                 <c:formatCode>[$-409]dd\-mmm;@</c:formatCode>
                 <c:ptCount val="14"/>
                 <c:pt idx="0">
-                  <c:v>42303</c:v>
+                  <c:v>42317</c:v>
                 </c:pt>
                 <c:pt idx="1">
-                  <c:v>42304</c:v>
+                  <c:v>42318</c:v>
                 </c:pt>
                 <c:pt idx="2">
-                  <c:v>42305</c:v>
+                  <c:v>42319</c:v>
                 </c:pt>
                 <c:pt idx="3">
-                  <c:v>42306</c:v>
+                  <c:v>42320</c:v>
                 </c:pt>
                 <c:pt idx="4">
-                  <c:v>42307</c:v>
+                  <c:v>42321</c:v>
                 </c:pt>
                 <c:pt idx="5">
-                  <c:v>42308</c:v>
+                  <c:v>42322</c:v>
                 </c:pt>
                 <c:pt idx="6">
-                  <c:v>42309</c:v>
+                  <c:v>42323</c:v>
                 </c:pt>
                 <c:pt idx="7">
-                  <c:v>42310</c:v>
+                  <c:v>42324</c:v>
                 </c:pt>
                 <c:pt idx="8">
-                  <c:v>42311</c:v>
+                  <c:v>42325</c:v>
                 </c:pt>
                 <c:pt idx="9">
-                  <c:v>42312</c:v>
+                  <c:v>42326</c:v>
                 </c:pt>
                 <c:pt idx="10">
-                  <c:v>42313</c:v>
+                  <c:v>42327</c:v>
                 </c:pt>
                 <c:pt idx="11">
-                  <c:v>42314</c:v>
+                  <c:v>42328</c:v>
                 </c:pt>
                 <c:pt idx="12">
-                  <c:v>42315</c:v>
+                  <c:v>42329</c:v>
                 </c:pt>
                 <c:pt idx="13">
-                  <c:v>42316</c:v>
+                  <c:v>42330</c:v>
                 </c:pt>
               </c:numCache>
             </c:numRef>
           </c:cat>
           <c:val>
             <c:numRef>
-              <c:f>'Sprint 3'!$C$10:$P$10</c:f>
+              <c:f>'Sprint 4'!$C$6:$P$6</c:f>
               <c:numCache>
                 <c:formatCode>0.00</c:formatCode>
                 <c:ptCount val="14"/>
                 <c:pt idx="0">
-                  <c:v>0.25</c:v>
+                  <c:v>0</c:v>
                 </c:pt>
                 <c:pt idx="1">
-                  <c:v>9.75</c:v>
+                  <c:v>0</c:v>
                 </c:pt>
                 <c:pt idx="2">
-                  <c:v>3</c:v>
+                  <c:v>0</c:v>
                 </c:pt>
                 <c:pt idx="3">
                   <c:v>0</c:v>
                 </c:pt>
                 <c:pt idx="4">
+                  <c:v>0</c:v>
+                </c:pt>
+                <c:pt idx="5">
+                  <c:v>0</c:v>
+                </c:pt>
+                <c:pt idx="6">
+                  <c:v>6</c:v>
+                </c:pt>
+                <c:pt idx="7">
+                  <c:v>5</c:v>
+                </c:pt>
+                <c:pt idx="8">
                   <c:v>4</c:v>
                 </c:pt>
-                <c:pt idx="5">
-                  <c:v>2</c:v>
-                </c:pt>
-                <c:pt idx="6">
-                  <c:v>9</c:v>
-                </c:pt>
-                <c:pt idx="7">
-                  <c:v>4</c:v>
-                </c:pt>
-                <c:pt idx="8">
-                  <c:v>6</c:v>
-                </c:pt>
                 <c:pt idx="9">
-                  <c:v>5</c:v>
+                  <c:v>0</c:v>
                 </c:pt>
                 <c:pt idx="10">
                   <c:v>0</c:v>
@@ -3595,10 +3591,10 @@
                   <c:v>0</c:v>
                 </c:pt>
                 <c:pt idx="12">
-                  <c:v>2</c:v>
+                  <c:v>0</c:v>
                 </c:pt>
                 <c:pt idx="13">
-                  <c:v>5</c:v>
+                  <c:v>0</c:v>
                 </c:pt>
               </c:numCache>
             </c:numRef>
@@ -3614,18 +3610,18 @@
         </c:dLbls>
         <c:gapWidth val="150"/>
         <c:overlap val="100"/>
-        <c:axId val="1461684032"/>
-        <c:axId val="1622831008"/>
+        <c:axId val="1373648704"/>
+        <c:axId val="1373650336"/>
       </c:barChart>
       <c:lineChart>
         <c:grouping val="standard"/>
         <c:varyColors val="0"/>
         <c:ser>
-          <c:idx val="1"/>
+          <c:idx val="2"/>
           <c:order val="0"/>
           <c:tx>
             <c:strRef>
-              <c:f>'Sprint 3'!$A$30:$A$34</c:f>
+              <c:f>'Sprint 4'!$A$30:$A$34</c:f>
               <c:strCache>
                 <c:ptCount val="1"/>
                 <c:pt idx="0">
@@ -3649,51 +3645,51 @@
           </c:marker>
           <c:val>
             <c:numRef>
-              <c:f>'Sprint 3'!$C$34:$P$34</c:f>
+              <c:f>'Sprint 4'!$C$30:$P$30</c:f>
               <c:numCache>
                 <c:formatCode>0.00</c:formatCode>
                 <c:ptCount val="14"/>
                 <c:pt idx="0">
-                  <c:v>0.25</c:v>
+                  <c:v>0</c:v>
                 </c:pt>
                 <c:pt idx="1">
-                  <c:v>5</c:v>
+                  <c:v>0</c:v>
                 </c:pt>
                 <c:pt idx="2">
-                  <c:v>4.3333333333333339</c:v>
+                  <c:v>0</c:v>
                 </c:pt>
                 <c:pt idx="3">
-                  <c:v>3.25</c:v>
+                  <c:v>0</c:v>
                 </c:pt>
                 <c:pt idx="4">
-                  <c:v>3.4000000000000004</c:v>
+                  <c:v>0</c:v>
                 </c:pt>
                 <c:pt idx="5">
-                  <c:v>3.166666666666667</c:v>
+                  <c:v>0</c:v>
                 </c:pt>
                 <c:pt idx="6">
-                  <c:v>4</c:v>
+                  <c:v>0.8571428571428571</c:v>
                 </c:pt>
                 <c:pt idx="7">
-                  <c:v>4</c:v>
+                  <c:v>1.375</c:v>
                 </c:pt>
                 <c:pt idx="8">
-                  <c:v>4.2222222222222223</c:v>
+                  <c:v>1.6666666666666667</c:v>
                 </c:pt>
                 <c:pt idx="9">
-                  <c:v>4.3000000000000007</c:v>
+                  <c:v>1.5</c:v>
                 </c:pt>
                 <c:pt idx="10">
-                  <c:v>3.9090909090909092</c:v>
+                  <c:v>1.3636363636363635</c:v>
                 </c:pt>
                 <c:pt idx="11">
-                  <c:v>3.583333333333333</c:v>
+                  <c:v>1.25</c:v>
                 </c:pt>
                 <c:pt idx="12">
-                  <c:v>3.4615384615384617</c:v>
+                  <c:v>1.1538461538461537</c:v>
                 </c:pt>
                 <c:pt idx="13">
-                  <c:v>3.5714285714285712</c:v>
+                  <c:v>1.0714285714285714</c:v>
                 </c:pt>
               </c:numCache>
             </c:numRef>
@@ -3710,11 +3706,11 @@
         </c:dLbls>
         <c:marker val="1"/>
         <c:smooth val="0"/>
-        <c:axId val="1461684032"/>
-        <c:axId val="1622831008"/>
+        <c:axId val="1373648704"/>
+        <c:axId val="1373650336"/>
       </c:lineChart>
       <c:catAx>
-        <c:axId val="1461684032"/>
+        <c:axId val="1373648704"/>
         <c:scaling>
           <c:orientation val="minMax"/>
         </c:scaling>
@@ -3812,696 +3808,7 @@
             <a:endParaRPr lang="en-US"/>
           </a:p>
         </c:txPr>
-        <c:crossAx val="1622831008"/>
-        <c:crosses val="autoZero"/>
-        <c:auto val="0"/>
-        <c:lblAlgn val="ctr"/>
-        <c:lblOffset val="100"/>
-        <c:noMultiLvlLbl val="1"/>
-      </c:catAx>
-      <c:valAx>
-        <c:axId val="1622831008"/>
-        <c:scaling>
-          <c:orientation val="minMax"/>
-        </c:scaling>
-        <c:delete val="0"/>
-        <c:axPos val="l"/>
-        <c:majorGridlines>
-          <c:spPr>
-            <a:ln w="9525" cap="flat" cmpd="sng" algn="ctr">
-              <a:solidFill>
-                <a:schemeClr val="tx1">
-                  <a:lumMod val="15000"/>
-                  <a:lumOff val="85000"/>
-                </a:schemeClr>
-              </a:solidFill>
-              <a:round/>
-            </a:ln>
-            <a:effectLst/>
-          </c:spPr>
-        </c:majorGridlines>
-        <c:title>
-          <c:tx>
-            <c:rich>
-              <a:bodyPr rot="-5400000" spcFirstLastPara="1" vertOverflow="ellipsis" vert="horz" wrap="square" anchor="ctr" anchorCtr="1"/>
-              <a:lstStyle/>
-              <a:p>
-                <a:pPr>
-                  <a:defRPr sz="1000" b="0" i="0" u="none" strike="noStrike" kern="1200" baseline="0">
-                    <a:solidFill>
-                      <a:schemeClr val="tx1">
-                        <a:lumMod val="65000"/>
-                        <a:lumOff val="35000"/>
-                      </a:schemeClr>
-                    </a:solidFill>
-                    <a:latin typeface="+mn-lt"/>
-                    <a:ea typeface="+mn-ea"/>
-                    <a:cs typeface="+mn-cs"/>
-                  </a:defRPr>
-                </a:pPr>
-                <a:r>
-                  <a:rPr lang="en-US"/>
-                  <a:t>Person-Hours</a:t>
-                </a:r>
-              </a:p>
-            </c:rich>
-          </c:tx>
-          <c:overlay val="0"/>
-          <c:spPr>
-            <a:noFill/>
-            <a:ln>
-              <a:noFill/>
-            </a:ln>
-            <a:effectLst/>
-          </c:spPr>
-          <c:txPr>
-            <a:bodyPr rot="-5400000" spcFirstLastPara="1" vertOverflow="ellipsis" vert="horz" wrap="square" anchor="ctr" anchorCtr="1"/>
-            <a:lstStyle/>
-            <a:p>
-              <a:pPr>
-                <a:defRPr sz="1000" b="0" i="0" u="none" strike="noStrike" kern="1200" baseline="0">
-                  <a:solidFill>
-                    <a:schemeClr val="tx1">
-                      <a:lumMod val="65000"/>
-                      <a:lumOff val="35000"/>
-                    </a:schemeClr>
-                  </a:solidFill>
-                  <a:latin typeface="+mn-lt"/>
-                  <a:ea typeface="+mn-ea"/>
-                  <a:cs typeface="+mn-cs"/>
-                </a:defRPr>
-              </a:pPr>
-              <a:endParaRPr lang="en-US"/>
-            </a:p>
-          </c:txPr>
-        </c:title>
-        <c:numFmt formatCode="0.00" sourceLinked="1"/>
-        <c:majorTickMark val="none"/>
-        <c:minorTickMark val="none"/>
-        <c:tickLblPos val="nextTo"/>
-        <c:spPr>
-          <a:noFill/>
-          <a:ln>
-            <a:noFill/>
-          </a:ln>
-          <a:effectLst/>
-        </c:spPr>
-        <c:txPr>
-          <a:bodyPr rot="-60000000" spcFirstLastPara="1" vertOverflow="ellipsis" vert="horz" wrap="square" anchor="ctr" anchorCtr="1"/>
-          <a:lstStyle/>
-          <a:p>
-            <a:pPr>
-              <a:defRPr sz="900" b="0" i="0" u="none" strike="noStrike" kern="1200" baseline="0">
-                <a:solidFill>
-                  <a:schemeClr val="tx1">
-                    <a:lumMod val="65000"/>
-                    <a:lumOff val="35000"/>
-                  </a:schemeClr>
-                </a:solidFill>
-                <a:latin typeface="+mn-lt"/>
-                <a:ea typeface="+mn-ea"/>
-                <a:cs typeface="+mn-cs"/>
-              </a:defRPr>
-            </a:pPr>
-            <a:endParaRPr lang="en-US"/>
-          </a:p>
-        </c:txPr>
-        <c:crossAx val="1461684032"/>
-        <c:crosses val="autoZero"/>
-        <c:crossBetween val="between"/>
-      </c:valAx>
-      <c:spPr>
-        <a:noFill/>
-        <a:ln>
-          <a:noFill/>
-        </a:ln>
-        <a:effectLst/>
-      </c:spPr>
-    </c:plotArea>
-    <c:legend>
-      <c:legendPos val="b"/>
-      <c:overlay val="0"/>
-      <c:spPr>
-        <a:noFill/>
-        <a:ln>
-          <a:noFill/>
-        </a:ln>
-        <a:effectLst/>
-      </c:spPr>
-      <c:txPr>
-        <a:bodyPr rot="0" spcFirstLastPara="1" vertOverflow="ellipsis" vert="horz" wrap="square" anchor="ctr" anchorCtr="1"/>
-        <a:lstStyle/>
-        <a:p>
-          <a:pPr>
-            <a:defRPr sz="900" b="0" i="0" u="none" strike="noStrike" kern="1200" baseline="0">
-              <a:solidFill>
-                <a:schemeClr val="tx1">
-                  <a:lumMod val="65000"/>
-                  <a:lumOff val="35000"/>
-                </a:schemeClr>
-              </a:solidFill>
-              <a:latin typeface="+mn-lt"/>
-              <a:ea typeface="+mn-ea"/>
-              <a:cs typeface="+mn-cs"/>
-            </a:defRPr>
-          </a:pPr>
-          <a:endParaRPr lang="en-US"/>
-        </a:p>
-      </c:txPr>
-    </c:legend>
-    <c:plotVisOnly val="1"/>
-    <c:dispBlanksAs val="gap"/>
-    <c:showDLblsOverMax val="0"/>
-  </c:chart>
-  <c:spPr>
-    <a:solidFill>
-      <a:schemeClr val="bg1"/>
-    </a:solidFill>
-    <a:ln w="9525" cap="flat" cmpd="sng" algn="ctr">
-      <a:solidFill>
-        <a:schemeClr val="tx1">
-          <a:lumMod val="15000"/>
-          <a:lumOff val="85000"/>
-        </a:schemeClr>
-      </a:solidFill>
-      <a:round/>
-    </a:ln>
-    <a:effectLst/>
-  </c:spPr>
-  <c:txPr>
-    <a:bodyPr/>
-    <a:lstStyle/>
-    <a:p>
-      <a:pPr>
-        <a:defRPr/>
-      </a:pPr>
-      <a:endParaRPr lang="en-US"/>
-    </a:p>
-  </c:txPr>
-  <c:externalData r:id="rId3">
-    <c:autoUpdate val="0"/>
-  </c:externalData>
-  <c:userShapes r:id="rId4"/>
-</c:chartSpace>
-</file>
-
-<file path=word/charts/chart4.xml><?xml version="1.0" encoding="utf-8"?>
-<c:chartSpace xmlns:c="http://schemas.openxmlformats.org/drawingml/2006/chart" xmlns:a="http://schemas.openxmlformats.org/drawingml/2006/main" xmlns:r="http://schemas.openxmlformats.org/officeDocument/2006/relationships">
-  <c:date1904 val="0"/>
-  <c:lang val="en-US"/>
-  <c:roundedCorners val="0"/>
-  <mc:AlternateContent xmlns:mc="http://schemas.openxmlformats.org/markup-compatibility/2006">
-    <mc:Choice xmlns:c14="http://schemas.microsoft.com/office/drawing/2007/8/2/chart" Requires="c14">
-      <c14:style val="102"/>
-    </mc:Choice>
-    <mc:Fallback>
-      <c:style val="2"/>
-    </mc:Fallback>
-  </mc:AlternateContent>
-  <c:chart>
-    <c:title>
-      <c:tx>
-        <c:rich>
-          <a:bodyPr rot="0" spcFirstLastPara="1" vertOverflow="ellipsis" vert="horz" wrap="square" anchor="ctr" anchorCtr="1"/>
-          <a:lstStyle/>
-          <a:p>
-            <a:pPr>
-              <a:defRPr sz="1400" b="0" i="0" u="none" strike="noStrike" kern="1200" spc="0" baseline="0">
-                <a:solidFill>
-                  <a:schemeClr val="tx1">
-                    <a:lumMod val="65000"/>
-                    <a:lumOff val="35000"/>
-                  </a:schemeClr>
-                </a:solidFill>
-                <a:latin typeface="+mn-lt"/>
-                <a:ea typeface="+mn-ea"/>
-                <a:cs typeface="+mn-cs"/>
-              </a:defRPr>
-            </a:pPr>
-            <a:r>
-              <a:rPr lang="en-US"/>
-              <a:t>Daily Effort</a:t>
-            </a:r>
-          </a:p>
-        </c:rich>
-      </c:tx>
-      <c:layout>
-        <c:manualLayout>
-          <c:xMode val="edge"/>
-          <c:yMode val="edge"/>
-          <c:x val="0.79345822397200305"/>
-          <c:y val="2.3148148148148098E-2"/>
-        </c:manualLayout>
-      </c:layout>
-      <c:overlay val="0"/>
-      <c:spPr>
-        <a:noFill/>
-        <a:ln>
-          <a:noFill/>
-        </a:ln>
-        <a:effectLst/>
-      </c:spPr>
-      <c:txPr>
-        <a:bodyPr rot="0" spcFirstLastPara="1" vertOverflow="ellipsis" vert="horz" wrap="square" anchor="ctr" anchorCtr="1"/>
-        <a:lstStyle/>
-        <a:p>
-          <a:pPr>
-            <a:defRPr sz="1400" b="0" i="0" u="none" strike="noStrike" kern="1200" spc="0" baseline="0">
-              <a:solidFill>
-                <a:schemeClr val="tx1">
-                  <a:lumMod val="65000"/>
-                  <a:lumOff val="35000"/>
-                </a:schemeClr>
-              </a:solidFill>
-              <a:latin typeface="+mn-lt"/>
-              <a:ea typeface="+mn-ea"/>
-              <a:cs typeface="+mn-cs"/>
-            </a:defRPr>
-          </a:pPr>
-          <a:endParaRPr lang="en-US"/>
-        </a:p>
-      </c:txPr>
-    </c:title>
-    <c:autoTitleDeleted val="0"/>
-    <c:plotArea>
-      <c:layout/>
-      <c:barChart>
-        <c:barDir val="col"/>
-        <c:grouping val="stacked"/>
-        <c:varyColors val="0"/>
-        <c:ser>
-          <c:idx val="1"/>
-          <c:order val="1"/>
-          <c:tx>
-            <c:strRef>
-              <c:f>'Sprint 3'!$A$18:$A$22</c:f>
-              <c:strCache>
-                <c:ptCount val="1"/>
-                <c:pt idx="0">
-                  <c:v>Course-specific Daily Effort</c:v>
-                </c:pt>
-              </c:strCache>
-            </c:strRef>
-          </c:tx>
-          <c:spPr>
-            <a:solidFill>
-              <a:schemeClr val="accent3"/>
-            </a:solidFill>
-            <a:ln>
-              <a:noFill/>
-              <a:prstDash val="sysDot"/>
-            </a:ln>
-            <a:effectLst/>
-          </c:spPr>
-          <c:invertIfNegative val="0"/>
-          <c:val>
-            <c:numRef>
-              <c:f>'Sprint 3'!$C$18:$P$18</c:f>
-              <c:numCache>
-                <c:formatCode>0.00</c:formatCode>
-                <c:ptCount val="14"/>
-                <c:pt idx="0">
-                  <c:v>0</c:v>
-                </c:pt>
-                <c:pt idx="1">
-                  <c:v>0</c:v>
-                </c:pt>
-                <c:pt idx="2">
-                  <c:v>0</c:v>
-                </c:pt>
-                <c:pt idx="3">
-                  <c:v>0</c:v>
-                </c:pt>
-                <c:pt idx="4">
-                  <c:v>0</c:v>
-                </c:pt>
-                <c:pt idx="5">
-                  <c:v>0</c:v>
-                </c:pt>
-                <c:pt idx="6">
-                  <c:v>0</c:v>
-                </c:pt>
-                <c:pt idx="7">
-                  <c:v>0</c:v>
-                </c:pt>
-                <c:pt idx="8">
-                  <c:v>0</c:v>
-                </c:pt>
-                <c:pt idx="9">
-                  <c:v>0</c:v>
-                </c:pt>
-                <c:pt idx="10">
-                  <c:v>0</c:v>
-                </c:pt>
-                <c:pt idx="11">
-                  <c:v>0</c:v>
-                </c:pt>
-                <c:pt idx="12">
-                  <c:v>0</c:v>
-                </c:pt>
-                <c:pt idx="13">
-                  <c:v>0</c:v>
-                </c:pt>
-              </c:numCache>
-            </c:numRef>
-          </c:val>
-        </c:ser>
-        <c:ser>
-          <c:idx val="0"/>
-          <c:order val="2"/>
-          <c:tx>
-            <c:strRef>
-              <c:f>'Sprint 3'!$A$6:$A$10</c:f>
-              <c:strCache>
-                <c:ptCount val="1"/>
-                <c:pt idx="0">
-                  <c:v>Product Daily Effort</c:v>
-                </c:pt>
-              </c:strCache>
-            </c:strRef>
-          </c:tx>
-          <c:spPr>
-            <a:solidFill>
-              <a:schemeClr val="accent1"/>
-            </a:solidFill>
-            <a:ln>
-              <a:noFill/>
-            </a:ln>
-            <a:effectLst/>
-          </c:spPr>
-          <c:invertIfNegative val="0"/>
-          <c:cat>
-            <c:numRef>
-              <c:f>'Sprint 3'!$C$4:$P$4</c:f>
-              <c:numCache>
-                <c:formatCode>[$-409]dd\-mmm;@</c:formatCode>
-                <c:ptCount val="14"/>
-                <c:pt idx="0">
-                  <c:v>42303</c:v>
-                </c:pt>
-                <c:pt idx="1">
-                  <c:v>42304</c:v>
-                </c:pt>
-                <c:pt idx="2">
-                  <c:v>42305</c:v>
-                </c:pt>
-                <c:pt idx="3">
-                  <c:v>42306</c:v>
-                </c:pt>
-                <c:pt idx="4">
-                  <c:v>42307</c:v>
-                </c:pt>
-                <c:pt idx="5">
-                  <c:v>42308</c:v>
-                </c:pt>
-                <c:pt idx="6">
-                  <c:v>42309</c:v>
-                </c:pt>
-                <c:pt idx="7">
-                  <c:v>42310</c:v>
-                </c:pt>
-                <c:pt idx="8">
-                  <c:v>42311</c:v>
-                </c:pt>
-                <c:pt idx="9">
-                  <c:v>42312</c:v>
-                </c:pt>
-                <c:pt idx="10">
-                  <c:v>42313</c:v>
-                </c:pt>
-                <c:pt idx="11">
-                  <c:v>42314</c:v>
-                </c:pt>
-                <c:pt idx="12">
-                  <c:v>42315</c:v>
-                </c:pt>
-                <c:pt idx="13">
-                  <c:v>42316</c:v>
-                </c:pt>
-              </c:numCache>
-            </c:numRef>
-          </c:cat>
-          <c:val>
-            <c:numRef>
-              <c:f>'Sprint 3'!$C$6:$P$6</c:f>
-              <c:numCache>
-                <c:formatCode>0.00</c:formatCode>
-                <c:ptCount val="14"/>
-                <c:pt idx="0">
-                  <c:v>0.25</c:v>
-                </c:pt>
-                <c:pt idx="1">
-                  <c:v>2.75</c:v>
-                </c:pt>
-                <c:pt idx="2">
-                  <c:v>3</c:v>
-                </c:pt>
-                <c:pt idx="3">
-                  <c:v>0</c:v>
-                </c:pt>
-                <c:pt idx="4">
-                  <c:v>0</c:v>
-                </c:pt>
-                <c:pt idx="5">
-                  <c:v>0</c:v>
-                </c:pt>
-                <c:pt idx="6">
-                  <c:v>5</c:v>
-                </c:pt>
-                <c:pt idx="7">
-                  <c:v>3</c:v>
-                </c:pt>
-                <c:pt idx="8">
-                  <c:v>1</c:v>
-                </c:pt>
-                <c:pt idx="9">
-                  <c:v>3</c:v>
-                </c:pt>
-                <c:pt idx="10">
-                  <c:v>0</c:v>
-                </c:pt>
-                <c:pt idx="11">
-                  <c:v>0</c:v>
-                </c:pt>
-                <c:pt idx="12">
-                  <c:v>0</c:v>
-                </c:pt>
-                <c:pt idx="13">
-                  <c:v>2</c:v>
-                </c:pt>
-              </c:numCache>
-            </c:numRef>
-          </c:val>
-        </c:ser>
-        <c:dLbls>
-          <c:showLegendKey val="0"/>
-          <c:showVal val="0"/>
-          <c:showCatName val="0"/>
-          <c:showSerName val="0"/>
-          <c:showPercent val="0"/>
-          <c:showBubbleSize val="0"/>
-        </c:dLbls>
-        <c:gapWidth val="150"/>
-        <c:overlap val="100"/>
-        <c:axId val="1622850048"/>
-        <c:axId val="1622823936"/>
-      </c:barChart>
-      <c:lineChart>
-        <c:grouping val="standard"/>
-        <c:varyColors val="0"/>
-        <c:ser>
-          <c:idx val="2"/>
-          <c:order val="0"/>
-          <c:tx>
-            <c:strRef>
-              <c:f>'Sprint 3'!$A$30:$A$34</c:f>
-              <c:strCache>
-                <c:ptCount val="1"/>
-                <c:pt idx="0">
-                  <c:v>Daily Velocity</c:v>
-                </c:pt>
-              </c:strCache>
-            </c:strRef>
-          </c:tx>
-          <c:spPr>
-            <a:ln w="28575" cap="rnd">
-              <a:solidFill>
-                <a:schemeClr val="accent2"/>
-              </a:solidFill>
-              <a:prstDash val="sysDash"/>
-              <a:round/>
-            </a:ln>
-            <a:effectLst/>
-          </c:spPr>
-          <c:marker>
-            <c:symbol val="none"/>
-          </c:marker>
-          <c:val>
-            <c:numRef>
-              <c:f>'Sprint 3'!$C$30:$P$30</c:f>
-              <c:numCache>
-                <c:formatCode>0.00</c:formatCode>
-                <c:ptCount val="14"/>
-                <c:pt idx="0">
-                  <c:v>0.25</c:v>
-                </c:pt>
-                <c:pt idx="1">
-                  <c:v>1.5</c:v>
-                </c:pt>
-                <c:pt idx="2">
-                  <c:v>2</c:v>
-                </c:pt>
-                <c:pt idx="3">
-                  <c:v>1.5</c:v>
-                </c:pt>
-                <c:pt idx="4">
-                  <c:v>1.2</c:v>
-                </c:pt>
-                <c:pt idx="5">
-                  <c:v>1</c:v>
-                </c:pt>
-                <c:pt idx="6">
-                  <c:v>1.5714285714285714</c:v>
-                </c:pt>
-                <c:pt idx="7">
-                  <c:v>1.75</c:v>
-                </c:pt>
-                <c:pt idx="8">
-                  <c:v>1.6666666666666667</c:v>
-                </c:pt>
-                <c:pt idx="9">
-                  <c:v>1.8</c:v>
-                </c:pt>
-                <c:pt idx="10">
-                  <c:v>1.6363636363636365</c:v>
-                </c:pt>
-                <c:pt idx="11">
-                  <c:v>1.5</c:v>
-                </c:pt>
-                <c:pt idx="12">
-                  <c:v>1.3846153846153846</c:v>
-                </c:pt>
-                <c:pt idx="13">
-                  <c:v>1.4285714285714286</c:v>
-                </c:pt>
-              </c:numCache>
-            </c:numRef>
-          </c:val>
-          <c:smooth val="0"/>
-        </c:ser>
-        <c:dLbls>
-          <c:showLegendKey val="0"/>
-          <c:showVal val="0"/>
-          <c:showCatName val="0"/>
-          <c:showSerName val="0"/>
-          <c:showPercent val="0"/>
-          <c:showBubbleSize val="0"/>
-        </c:dLbls>
-        <c:marker val="1"/>
-        <c:smooth val="0"/>
-        <c:axId val="1622850048"/>
-        <c:axId val="1622823936"/>
-      </c:lineChart>
-      <c:catAx>
-        <c:axId val="1622850048"/>
-        <c:scaling>
-          <c:orientation val="minMax"/>
-        </c:scaling>
-        <c:delete val="0"/>
-        <c:axPos val="b"/>
-        <c:title>
-          <c:tx>
-            <c:rich>
-              <a:bodyPr rot="0" spcFirstLastPara="1" vertOverflow="ellipsis" vert="horz" wrap="square" anchor="ctr" anchorCtr="1"/>
-              <a:lstStyle/>
-              <a:p>
-                <a:pPr>
-                  <a:defRPr sz="1000" b="0" i="0" u="none" strike="noStrike" kern="1200" baseline="0">
-                    <a:solidFill>
-                      <a:schemeClr val="tx1">
-                        <a:lumMod val="65000"/>
-                        <a:lumOff val="35000"/>
-                      </a:schemeClr>
-                    </a:solidFill>
-                    <a:latin typeface="+mn-lt"/>
-                    <a:ea typeface="+mn-ea"/>
-                    <a:cs typeface="+mn-cs"/>
-                  </a:defRPr>
-                </a:pPr>
-                <a:r>
-                  <a:rPr lang="en-US"/>
-                  <a:t>Date</a:t>
-                </a:r>
-              </a:p>
-            </c:rich>
-          </c:tx>
-          <c:overlay val="0"/>
-          <c:spPr>
-            <a:noFill/>
-            <a:ln>
-              <a:noFill/>
-            </a:ln>
-            <a:effectLst/>
-          </c:spPr>
-          <c:txPr>
-            <a:bodyPr rot="0" spcFirstLastPara="1" vertOverflow="ellipsis" vert="horz" wrap="square" anchor="ctr" anchorCtr="1"/>
-            <a:lstStyle/>
-            <a:p>
-              <a:pPr>
-                <a:defRPr sz="1000" b="0" i="0" u="none" strike="noStrike" kern="1200" baseline="0">
-                  <a:solidFill>
-                    <a:schemeClr val="tx1">
-                      <a:lumMod val="65000"/>
-                      <a:lumOff val="35000"/>
-                    </a:schemeClr>
-                  </a:solidFill>
-                  <a:latin typeface="+mn-lt"/>
-                  <a:ea typeface="+mn-ea"/>
-                  <a:cs typeface="+mn-cs"/>
-                </a:defRPr>
-              </a:pPr>
-              <a:endParaRPr lang="en-US"/>
-            </a:p>
-          </c:txPr>
-        </c:title>
-        <c:numFmt formatCode="[$-409]dd\-mmm;@" sourceLinked="1"/>
-        <c:majorTickMark val="none"/>
-        <c:minorTickMark val="none"/>
-        <c:tickLblPos val="nextTo"/>
-        <c:spPr>
-          <a:noFill/>
-          <a:ln w="9525" cap="flat" cmpd="sng" algn="ctr">
-            <a:solidFill>
-              <a:schemeClr val="tx1">
-                <a:lumMod val="15000"/>
-                <a:lumOff val="85000"/>
-              </a:schemeClr>
-            </a:solidFill>
-            <a:round/>
-          </a:ln>
-          <a:effectLst/>
-        </c:spPr>
-        <c:txPr>
-          <a:bodyPr rot="-3600000" spcFirstLastPara="1" vertOverflow="ellipsis" wrap="square" anchor="ctr" anchorCtr="1"/>
-          <a:lstStyle/>
-          <a:p>
-            <a:pPr>
-              <a:defRPr sz="900" b="0" i="0" u="none" strike="noStrike" kern="1200" baseline="0">
-                <a:solidFill>
-                  <a:schemeClr val="tx1">
-                    <a:lumMod val="65000"/>
-                    <a:lumOff val="35000"/>
-                  </a:schemeClr>
-                </a:solidFill>
-                <a:latin typeface="+mn-lt"/>
-                <a:ea typeface="+mn-ea"/>
-                <a:cs typeface="+mn-cs"/>
-              </a:defRPr>
-            </a:pPr>
-            <a:endParaRPr lang="en-US"/>
-          </a:p>
-        </c:txPr>
-        <c:crossAx val="1622823936"/>
+        <c:crossAx val="1373650336"/>
         <c:crosses val="autoZero"/>
         <c:auto val="1"/>
         <c:lblAlgn val="ctr"/>
@@ -4509,7 +3816,7 @@
         <c:noMultiLvlLbl val="1"/>
       </c:catAx>
       <c:valAx>
-        <c:axId val="1622823936"/>
+        <c:axId val="1373650336"/>
         <c:scaling>
           <c:orientation val="minMax"/>
           <c:max val="20"/>
@@ -4617,7 +3924,697 @@
             <a:endParaRPr lang="en-US"/>
           </a:p>
         </c:txPr>
-        <c:crossAx val="1622850048"/>
+        <c:crossAx val="1373648704"/>
+        <c:crosses val="autoZero"/>
+        <c:crossBetween val="between"/>
+        <c:majorUnit val="5"/>
+        <c:minorUnit val="1"/>
+      </c:valAx>
+      <c:spPr>
+        <a:noFill/>
+        <a:ln>
+          <a:noFill/>
+        </a:ln>
+        <a:effectLst/>
+      </c:spPr>
+    </c:plotArea>
+    <c:legend>
+      <c:legendPos val="b"/>
+      <c:overlay val="0"/>
+      <c:spPr>
+        <a:noFill/>
+        <a:ln>
+          <a:noFill/>
+        </a:ln>
+        <a:effectLst/>
+      </c:spPr>
+      <c:txPr>
+        <a:bodyPr rot="0" spcFirstLastPara="1" vertOverflow="ellipsis" vert="horz" wrap="square" anchor="ctr" anchorCtr="1"/>
+        <a:lstStyle/>
+        <a:p>
+          <a:pPr>
+            <a:defRPr sz="900" b="0" i="0" u="none" strike="noStrike" kern="1200" baseline="0">
+              <a:solidFill>
+                <a:schemeClr val="tx1">
+                  <a:lumMod val="65000"/>
+                  <a:lumOff val="35000"/>
+                </a:schemeClr>
+              </a:solidFill>
+              <a:latin typeface="+mn-lt"/>
+              <a:ea typeface="+mn-ea"/>
+              <a:cs typeface="+mn-cs"/>
+            </a:defRPr>
+          </a:pPr>
+          <a:endParaRPr lang="en-US"/>
+        </a:p>
+      </c:txPr>
+    </c:legend>
+    <c:plotVisOnly val="1"/>
+    <c:dispBlanksAs val="gap"/>
+    <c:showDLblsOverMax val="0"/>
+  </c:chart>
+  <c:spPr>
+    <a:solidFill>
+      <a:schemeClr val="bg1"/>
+    </a:solidFill>
+    <a:ln w="9525" cap="flat" cmpd="sng" algn="ctr">
+      <a:solidFill>
+        <a:schemeClr val="tx1">
+          <a:lumMod val="15000"/>
+          <a:lumOff val="85000"/>
+        </a:schemeClr>
+      </a:solidFill>
+      <a:round/>
+    </a:ln>
+    <a:effectLst/>
+  </c:spPr>
+  <c:txPr>
+    <a:bodyPr/>
+    <a:lstStyle/>
+    <a:p>
+      <a:pPr>
+        <a:defRPr/>
+      </a:pPr>
+      <a:endParaRPr lang="en-US"/>
+    </a:p>
+  </c:txPr>
+  <c:externalData r:id="rId4">
+    <c:autoUpdate val="0"/>
+  </c:externalData>
+  <c:userShapes r:id="rId5"/>
+</c:chartSpace>
+</file>
+
+<file path=word/charts/chart4.xml><?xml version="1.0" encoding="utf-8"?>
+<c:chartSpace xmlns:c="http://schemas.openxmlformats.org/drawingml/2006/chart" xmlns:a="http://schemas.openxmlformats.org/drawingml/2006/main" xmlns:r="http://schemas.openxmlformats.org/officeDocument/2006/relationships">
+  <c:date1904 val="0"/>
+  <c:lang val="en-US"/>
+  <c:roundedCorners val="0"/>
+  <mc:AlternateContent xmlns:mc="http://schemas.openxmlformats.org/markup-compatibility/2006">
+    <mc:Choice xmlns:c14="http://schemas.microsoft.com/office/drawing/2007/8/2/chart" Requires="c14">
+      <c14:style val="102"/>
+    </mc:Choice>
+    <mc:Fallback>
+      <c:style val="2"/>
+    </mc:Fallback>
+  </mc:AlternateContent>
+  <c:chart>
+    <c:title>
+      <c:tx>
+        <c:rich>
+          <a:bodyPr rot="0" spcFirstLastPara="1" vertOverflow="ellipsis" vert="horz" wrap="square" anchor="ctr" anchorCtr="1"/>
+          <a:lstStyle/>
+          <a:p>
+            <a:pPr>
+              <a:defRPr sz="1400" b="0" i="0" u="none" strike="noStrike" kern="1200" spc="0" baseline="0">
+                <a:solidFill>
+                  <a:schemeClr val="tx1">
+                    <a:lumMod val="65000"/>
+                    <a:lumOff val="35000"/>
+                  </a:schemeClr>
+                </a:solidFill>
+                <a:latin typeface="+mn-lt"/>
+                <a:ea typeface="+mn-ea"/>
+                <a:cs typeface="+mn-cs"/>
+              </a:defRPr>
+            </a:pPr>
+            <a:r>
+              <a:rPr lang="en-US"/>
+              <a:t>Daily Effort</a:t>
+            </a:r>
+          </a:p>
+        </c:rich>
+      </c:tx>
+      <c:layout>
+        <c:manualLayout>
+          <c:xMode val="edge"/>
+          <c:yMode val="edge"/>
+          <c:x val="0.79345822397200305"/>
+          <c:y val="2.3148148148148098E-2"/>
+        </c:manualLayout>
+      </c:layout>
+      <c:overlay val="0"/>
+      <c:spPr>
+        <a:noFill/>
+        <a:ln>
+          <a:noFill/>
+        </a:ln>
+        <a:effectLst/>
+      </c:spPr>
+      <c:txPr>
+        <a:bodyPr rot="0" spcFirstLastPara="1" vertOverflow="ellipsis" vert="horz" wrap="square" anchor="ctr" anchorCtr="1"/>
+        <a:lstStyle/>
+        <a:p>
+          <a:pPr>
+            <a:defRPr sz="1400" b="0" i="0" u="none" strike="noStrike" kern="1200" spc="0" baseline="0">
+              <a:solidFill>
+                <a:schemeClr val="tx1">
+                  <a:lumMod val="65000"/>
+                  <a:lumOff val="35000"/>
+                </a:schemeClr>
+              </a:solidFill>
+              <a:latin typeface="+mn-lt"/>
+              <a:ea typeface="+mn-ea"/>
+              <a:cs typeface="+mn-cs"/>
+            </a:defRPr>
+          </a:pPr>
+          <a:endParaRPr lang="en-US"/>
+        </a:p>
+      </c:txPr>
+    </c:title>
+    <c:autoTitleDeleted val="0"/>
+    <c:plotArea>
+      <c:layout/>
+      <c:barChart>
+        <c:barDir val="col"/>
+        <c:grouping val="stacked"/>
+        <c:varyColors val="0"/>
+        <c:ser>
+          <c:idx val="1"/>
+          <c:order val="1"/>
+          <c:tx>
+            <c:strRef>
+              <c:f>'Sprint 4'!$A$18:$A$22</c:f>
+              <c:strCache>
+                <c:ptCount val="1"/>
+                <c:pt idx="0">
+                  <c:v>Course-specific Daily Effort</c:v>
+                </c:pt>
+              </c:strCache>
+            </c:strRef>
+          </c:tx>
+          <c:spPr>
+            <a:solidFill>
+              <a:schemeClr val="accent3"/>
+            </a:solidFill>
+            <a:ln>
+              <a:noFill/>
+              <a:prstDash val="sysDot"/>
+            </a:ln>
+            <a:effectLst/>
+          </c:spPr>
+          <c:invertIfNegative val="0"/>
+          <c:val>
+            <c:numRef>
+              <c:f>'Sprint 4'!$C$20:$P$20</c:f>
+              <c:numCache>
+                <c:formatCode>0.00</c:formatCode>
+                <c:ptCount val="14"/>
+                <c:pt idx="0">
+                  <c:v>0</c:v>
+                </c:pt>
+                <c:pt idx="1">
+                  <c:v>0</c:v>
+                </c:pt>
+                <c:pt idx="2">
+                  <c:v>0</c:v>
+                </c:pt>
+                <c:pt idx="3">
+                  <c:v>0</c:v>
+                </c:pt>
+                <c:pt idx="4">
+                  <c:v>0</c:v>
+                </c:pt>
+                <c:pt idx="5">
+                  <c:v>2</c:v>
+                </c:pt>
+                <c:pt idx="6">
+                  <c:v>0</c:v>
+                </c:pt>
+                <c:pt idx="7">
+                  <c:v>0</c:v>
+                </c:pt>
+                <c:pt idx="8">
+                  <c:v>0</c:v>
+                </c:pt>
+                <c:pt idx="9">
+                  <c:v>0.5</c:v>
+                </c:pt>
+                <c:pt idx="10">
+                  <c:v>0</c:v>
+                </c:pt>
+                <c:pt idx="11">
+                  <c:v>0</c:v>
+                </c:pt>
+                <c:pt idx="12">
+                  <c:v>0</c:v>
+                </c:pt>
+                <c:pt idx="13">
+                  <c:v>0</c:v>
+                </c:pt>
+              </c:numCache>
+            </c:numRef>
+          </c:val>
+        </c:ser>
+        <c:ser>
+          <c:idx val="0"/>
+          <c:order val="2"/>
+          <c:tx>
+            <c:strRef>
+              <c:f>'Sprint 4'!$A$6:$A$10</c:f>
+              <c:strCache>
+                <c:ptCount val="1"/>
+                <c:pt idx="0">
+                  <c:v>Product Daily Effort</c:v>
+                </c:pt>
+              </c:strCache>
+            </c:strRef>
+          </c:tx>
+          <c:spPr>
+            <a:solidFill>
+              <a:schemeClr val="accent1"/>
+            </a:solidFill>
+            <a:ln>
+              <a:noFill/>
+            </a:ln>
+            <a:effectLst/>
+          </c:spPr>
+          <c:invertIfNegative val="0"/>
+          <c:cat>
+            <c:numRef>
+              <c:f>'Sprint 4'!$C$4:$P$4</c:f>
+              <c:numCache>
+                <c:formatCode>[$-409]dd\-mmm;@</c:formatCode>
+                <c:ptCount val="14"/>
+                <c:pt idx="0">
+                  <c:v>42317</c:v>
+                </c:pt>
+                <c:pt idx="1">
+                  <c:v>42318</c:v>
+                </c:pt>
+                <c:pt idx="2">
+                  <c:v>42319</c:v>
+                </c:pt>
+                <c:pt idx="3">
+                  <c:v>42320</c:v>
+                </c:pt>
+                <c:pt idx="4">
+                  <c:v>42321</c:v>
+                </c:pt>
+                <c:pt idx="5">
+                  <c:v>42322</c:v>
+                </c:pt>
+                <c:pt idx="6">
+                  <c:v>42323</c:v>
+                </c:pt>
+                <c:pt idx="7">
+                  <c:v>42324</c:v>
+                </c:pt>
+                <c:pt idx="8">
+                  <c:v>42325</c:v>
+                </c:pt>
+                <c:pt idx="9">
+                  <c:v>42326</c:v>
+                </c:pt>
+                <c:pt idx="10">
+                  <c:v>42327</c:v>
+                </c:pt>
+                <c:pt idx="11">
+                  <c:v>42328</c:v>
+                </c:pt>
+                <c:pt idx="12">
+                  <c:v>42329</c:v>
+                </c:pt>
+                <c:pt idx="13">
+                  <c:v>42330</c:v>
+                </c:pt>
+              </c:numCache>
+            </c:numRef>
+          </c:cat>
+          <c:val>
+            <c:numRef>
+              <c:f>'Sprint 4'!$C$8:$P$8</c:f>
+              <c:numCache>
+                <c:formatCode>0.00</c:formatCode>
+                <c:ptCount val="14"/>
+                <c:pt idx="0">
+                  <c:v>0</c:v>
+                </c:pt>
+                <c:pt idx="1">
+                  <c:v>0</c:v>
+                </c:pt>
+                <c:pt idx="2">
+                  <c:v>0</c:v>
+                </c:pt>
+                <c:pt idx="3">
+                  <c:v>0</c:v>
+                </c:pt>
+                <c:pt idx="4">
+                  <c:v>0</c:v>
+                </c:pt>
+                <c:pt idx="5">
+                  <c:v>0</c:v>
+                </c:pt>
+                <c:pt idx="6">
+                  <c:v>0</c:v>
+                </c:pt>
+                <c:pt idx="7">
+                  <c:v>0</c:v>
+                </c:pt>
+                <c:pt idx="8">
+                  <c:v>0</c:v>
+                </c:pt>
+                <c:pt idx="10">
+                  <c:v>0</c:v>
+                </c:pt>
+                <c:pt idx="11">
+                  <c:v>0</c:v>
+                </c:pt>
+                <c:pt idx="12">
+                  <c:v>0</c:v>
+                </c:pt>
+                <c:pt idx="13">
+                  <c:v>0</c:v>
+                </c:pt>
+              </c:numCache>
+            </c:numRef>
+          </c:val>
+        </c:ser>
+        <c:dLbls>
+          <c:showLegendKey val="0"/>
+          <c:showVal val="0"/>
+          <c:showCatName val="0"/>
+          <c:showSerName val="0"/>
+          <c:showPercent val="0"/>
+          <c:showBubbleSize val="0"/>
+        </c:dLbls>
+        <c:gapWidth val="150"/>
+        <c:overlap val="100"/>
+        <c:axId val="1373651968"/>
+        <c:axId val="1373661216"/>
+      </c:barChart>
+      <c:lineChart>
+        <c:grouping val="standard"/>
+        <c:varyColors val="0"/>
+        <c:ser>
+          <c:idx val="2"/>
+          <c:order val="0"/>
+          <c:tx>
+            <c:strRef>
+              <c:f>'Sprint 4'!$A$30:$A$34</c:f>
+              <c:strCache>
+                <c:ptCount val="1"/>
+                <c:pt idx="0">
+                  <c:v>Daily Velocity</c:v>
+                </c:pt>
+              </c:strCache>
+            </c:strRef>
+          </c:tx>
+          <c:spPr>
+            <a:ln w="28575" cap="rnd">
+              <a:solidFill>
+                <a:schemeClr val="accent2"/>
+              </a:solidFill>
+              <a:prstDash val="sysDash"/>
+              <a:round/>
+            </a:ln>
+            <a:effectLst/>
+          </c:spPr>
+          <c:marker>
+            <c:symbol val="none"/>
+          </c:marker>
+          <c:val>
+            <c:numRef>
+              <c:f>'Sprint 4'!$C$32:$P$32</c:f>
+              <c:numCache>
+                <c:formatCode>0.00</c:formatCode>
+                <c:ptCount val="14"/>
+                <c:pt idx="0">
+                  <c:v>0</c:v>
+                </c:pt>
+                <c:pt idx="1">
+                  <c:v>0</c:v>
+                </c:pt>
+                <c:pt idx="2">
+                  <c:v>0</c:v>
+                </c:pt>
+                <c:pt idx="3">
+                  <c:v>0</c:v>
+                </c:pt>
+                <c:pt idx="4">
+                  <c:v>0</c:v>
+                </c:pt>
+                <c:pt idx="5">
+                  <c:v>0.33333333333333331</c:v>
+                </c:pt>
+                <c:pt idx="6">
+                  <c:v>0.2857142857142857</c:v>
+                </c:pt>
+                <c:pt idx="7">
+                  <c:v>0.25</c:v>
+                </c:pt>
+                <c:pt idx="8">
+                  <c:v>0.22222222222222221</c:v>
+                </c:pt>
+                <c:pt idx="9">
+                  <c:v>0.25</c:v>
+                </c:pt>
+                <c:pt idx="10">
+                  <c:v>0.22727272727272727</c:v>
+                </c:pt>
+                <c:pt idx="11">
+                  <c:v>0.20833333333333334</c:v>
+                </c:pt>
+                <c:pt idx="12">
+                  <c:v>0.19230769230769232</c:v>
+                </c:pt>
+                <c:pt idx="13">
+                  <c:v>0.17857142857142858</c:v>
+                </c:pt>
+              </c:numCache>
+            </c:numRef>
+          </c:val>
+          <c:smooth val="0"/>
+        </c:ser>
+        <c:dLbls>
+          <c:showLegendKey val="0"/>
+          <c:showVal val="0"/>
+          <c:showCatName val="0"/>
+          <c:showSerName val="0"/>
+          <c:showPercent val="0"/>
+          <c:showBubbleSize val="0"/>
+        </c:dLbls>
+        <c:marker val="1"/>
+        <c:smooth val="0"/>
+        <c:axId val="1373651968"/>
+        <c:axId val="1373661216"/>
+      </c:lineChart>
+      <c:catAx>
+        <c:axId val="1373651968"/>
+        <c:scaling>
+          <c:orientation val="minMax"/>
+        </c:scaling>
+        <c:delete val="0"/>
+        <c:axPos val="b"/>
+        <c:title>
+          <c:tx>
+            <c:rich>
+              <a:bodyPr rot="0" spcFirstLastPara="1" vertOverflow="ellipsis" vert="horz" wrap="square" anchor="ctr" anchorCtr="1"/>
+              <a:lstStyle/>
+              <a:p>
+                <a:pPr>
+                  <a:defRPr sz="1000" b="0" i="0" u="none" strike="noStrike" kern="1200" baseline="0">
+                    <a:solidFill>
+                      <a:schemeClr val="tx1">
+                        <a:lumMod val="65000"/>
+                        <a:lumOff val="35000"/>
+                      </a:schemeClr>
+                    </a:solidFill>
+                    <a:latin typeface="+mn-lt"/>
+                    <a:ea typeface="+mn-ea"/>
+                    <a:cs typeface="+mn-cs"/>
+                  </a:defRPr>
+                </a:pPr>
+                <a:r>
+                  <a:rPr lang="en-US"/>
+                  <a:t>Date</a:t>
+                </a:r>
+              </a:p>
+            </c:rich>
+          </c:tx>
+          <c:overlay val="0"/>
+          <c:spPr>
+            <a:noFill/>
+            <a:ln>
+              <a:noFill/>
+            </a:ln>
+            <a:effectLst/>
+          </c:spPr>
+          <c:txPr>
+            <a:bodyPr rot="0" spcFirstLastPara="1" vertOverflow="ellipsis" vert="horz" wrap="square" anchor="ctr" anchorCtr="1"/>
+            <a:lstStyle/>
+            <a:p>
+              <a:pPr>
+                <a:defRPr sz="1000" b="0" i="0" u="none" strike="noStrike" kern="1200" baseline="0">
+                  <a:solidFill>
+                    <a:schemeClr val="tx1">
+                      <a:lumMod val="65000"/>
+                      <a:lumOff val="35000"/>
+                    </a:schemeClr>
+                  </a:solidFill>
+                  <a:latin typeface="+mn-lt"/>
+                  <a:ea typeface="+mn-ea"/>
+                  <a:cs typeface="+mn-cs"/>
+                </a:defRPr>
+              </a:pPr>
+              <a:endParaRPr lang="en-US"/>
+            </a:p>
+          </c:txPr>
+        </c:title>
+        <c:numFmt formatCode="[$-409]dd\-mmm;@" sourceLinked="1"/>
+        <c:majorTickMark val="none"/>
+        <c:minorTickMark val="none"/>
+        <c:tickLblPos val="nextTo"/>
+        <c:spPr>
+          <a:noFill/>
+          <a:ln w="9525" cap="flat" cmpd="sng" algn="ctr">
+            <a:solidFill>
+              <a:schemeClr val="tx1">
+                <a:lumMod val="15000"/>
+                <a:lumOff val="85000"/>
+              </a:schemeClr>
+            </a:solidFill>
+            <a:round/>
+          </a:ln>
+          <a:effectLst/>
+        </c:spPr>
+        <c:txPr>
+          <a:bodyPr rot="-3600000" spcFirstLastPara="1" vertOverflow="ellipsis" wrap="square" anchor="ctr" anchorCtr="1"/>
+          <a:lstStyle/>
+          <a:p>
+            <a:pPr>
+              <a:defRPr sz="900" b="0" i="0" u="none" strike="noStrike" kern="1200" baseline="0">
+                <a:solidFill>
+                  <a:schemeClr val="tx1">
+                    <a:lumMod val="65000"/>
+                    <a:lumOff val="35000"/>
+                  </a:schemeClr>
+                </a:solidFill>
+                <a:latin typeface="+mn-lt"/>
+                <a:ea typeface="+mn-ea"/>
+                <a:cs typeface="+mn-cs"/>
+              </a:defRPr>
+            </a:pPr>
+            <a:endParaRPr lang="en-US"/>
+          </a:p>
+        </c:txPr>
+        <c:crossAx val="1373661216"/>
+        <c:crosses val="autoZero"/>
+        <c:auto val="1"/>
+        <c:lblAlgn val="ctr"/>
+        <c:lblOffset val="100"/>
+        <c:noMultiLvlLbl val="1"/>
+      </c:catAx>
+      <c:valAx>
+        <c:axId val="1373661216"/>
+        <c:scaling>
+          <c:orientation val="minMax"/>
+          <c:max val="20"/>
+          <c:min val="0"/>
+        </c:scaling>
+        <c:delete val="0"/>
+        <c:axPos val="l"/>
+        <c:majorGridlines>
+          <c:spPr>
+            <a:ln w="9525" cap="flat" cmpd="sng" algn="ctr">
+              <a:solidFill>
+                <a:schemeClr val="tx1">
+                  <a:lumMod val="15000"/>
+                  <a:lumOff val="85000"/>
+                </a:schemeClr>
+              </a:solidFill>
+              <a:round/>
+            </a:ln>
+            <a:effectLst/>
+          </c:spPr>
+        </c:majorGridlines>
+        <c:title>
+          <c:tx>
+            <c:rich>
+              <a:bodyPr rot="-5400000" spcFirstLastPara="1" vertOverflow="ellipsis" vert="horz" wrap="square" anchor="ctr" anchorCtr="1"/>
+              <a:lstStyle/>
+              <a:p>
+                <a:pPr>
+                  <a:defRPr sz="1000" b="0" i="0" u="none" strike="noStrike" kern="1200" baseline="0">
+                    <a:solidFill>
+                      <a:schemeClr val="tx1">
+                        <a:lumMod val="65000"/>
+                        <a:lumOff val="35000"/>
+                      </a:schemeClr>
+                    </a:solidFill>
+                    <a:latin typeface="+mn-lt"/>
+                    <a:ea typeface="+mn-ea"/>
+                    <a:cs typeface="+mn-cs"/>
+                  </a:defRPr>
+                </a:pPr>
+                <a:r>
+                  <a:rPr lang="en-US"/>
+                  <a:t>Person-Hours</a:t>
+                </a:r>
+              </a:p>
+            </c:rich>
+          </c:tx>
+          <c:overlay val="0"/>
+          <c:spPr>
+            <a:noFill/>
+            <a:ln>
+              <a:noFill/>
+            </a:ln>
+            <a:effectLst/>
+          </c:spPr>
+          <c:txPr>
+            <a:bodyPr rot="-5400000" spcFirstLastPara="1" vertOverflow="ellipsis" vert="horz" wrap="square" anchor="ctr" anchorCtr="1"/>
+            <a:lstStyle/>
+            <a:p>
+              <a:pPr>
+                <a:defRPr sz="1000" b="0" i="0" u="none" strike="noStrike" kern="1200" baseline="0">
+                  <a:solidFill>
+                    <a:schemeClr val="tx1">
+                      <a:lumMod val="65000"/>
+                      <a:lumOff val="35000"/>
+                    </a:schemeClr>
+                  </a:solidFill>
+                  <a:latin typeface="+mn-lt"/>
+                  <a:ea typeface="+mn-ea"/>
+                  <a:cs typeface="+mn-cs"/>
+                </a:defRPr>
+              </a:pPr>
+              <a:endParaRPr lang="en-US"/>
+            </a:p>
+          </c:txPr>
+        </c:title>
+        <c:numFmt formatCode="0.00" sourceLinked="1"/>
+        <c:majorTickMark val="none"/>
+        <c:minorTickMark val="none"/>
+        <c:tickLblPos val="nextTo"/>
+        <c:spPr>
+          <a:noFill/>
+          <a:ln>
+            <a:noFill/>
+          </a:ln>
+          <a:effectLst/>
+        </c:spPr>
+        <c:txPr>
+          <a:bodyPr rot="-60000000" spcFirstLastPara="1" vertOverflow="ellipsis" vert="horz" wrap="square" anchor="ctr" anchorCtr="1"/>
+          <a:lstStyle/>
+          <a:p>
+            <a:pPr>
+              <a:defRPr sz="900" b="0" i="0" u="none" strike="noStrike" kern="1200" baseline="0">
+                <a:solidFill>
+                  <a:schemeClr val="tx1">
+                    <a:lumMod val="65000"/>
+                    <a:lumOff val="35000"/>
+                  </a:schemeClr>
+                </a:solidFill>
+                <a:latin typeface="+mn-lt"/>
+                <a:ea typeface="+mn-ea"/>
+                <a:cs typeface="+mn-cs"/>
+              </a:defRPr>
+            </a:pPr>
+            <a:endParaRPr lang="en-US"/>
+          </a:p>
+        </c:txPr>
+        <c:crossAx val="1373651968"/>
         <c:crosses val="autoZero"/>
         <c:crossBetween val="between"/>
         <c:majorUnit val="5"/>
@@ -4787,7 +4784,7 @@
           <c:order val="1"/>
           <c:tx>
             <c:strRef>
-              <c:f>'Sprint 3'!$A$18:$A$22</c:f>
+              <c:f>'Sprint 4'!$A$18:$A$22</c:f>
               <c:strCache>
                 <c:ptCount val="1"/>
                 <c:pt idx="0">
@@ -4809,7 +4806,7 @@
           <c:invertIfNegative val="0"/>
           <c:val>
             <c:numRef>
-              <c:f>'Sprint 3'!$C$19:$P$19</c:f>
+              <c:f>'Sprint 4'!$C$19:$P$19</c:f>
               <c:numCache>
                 <c:formatCode>0.00</c:formatCode>
                 <c:ptCount val="14"/>
@@ -4864,7 +4861,7 @@
           <c:order val="2"/>
           <c:tx>
             <c:strRef>
-              <c:f>'Sprint 3'!$A$6:$A$10</c:f>
+              <c:f>'Sprint 4'!$A$6:$A$10</c:f>
               <c:strCache>
                 <c:ptCount val="1"/>
                 <c:pt idx="0">
@@ -4885,58 +4882,58 @@
           <c:invertIfNegative val="0"/>
           <c:cat>
             <c:numRef>
-              <c:f>'Sprint 3'!$C$4:$P$4</c:f>
+              <c:f>'Sprint 4'!$C$4:$P$4</c:f>
               <c:numCache>
                 <c:formatCode>[$-409]dd\-mmm;@</c:formatCode>
                 <c:ptCount val="14"/>
                 <c:pt idx="0">
-                  <c:v>42303</c:v>
+                  <c:v>42317</c:v>
                 </c:pt>
                 <c:pt idx="1">
-                  <c:v>42304</c:v>
+                  <c:v>42318</c:v>
                 </c:pt>
                 <c:pt idx="2">
-                  <c:v>42305</c:v>
+                  <c:v>42319</c:v>
                 </c:pt>
                 <c:pt idx="3">
-                  <c:v>42306</c:v>
+                  <c:v>42320</c:v>
                 </c:pt>
                 <c:pt idx="4">
-                  <c:v>42307</c:v>
+                  <c:v>42321</c:v>
                 </c:pt>
                 <c:pt idx="5">
-                  <c:v>42308</c:v>
+                  <c:v>42322</c:v>
                 </c:pt>
                 <c:pt idx="6">
-                  <c:v>42309</c:v>
+                  <c:v>42323</c:v>
                 </c:pt>
                 <c:pt idx="7">
-                  <c:v>42310</c:v>
+                  <c:v>42324</c:v>
                 </c:pt>
                 <c:pt idx="8">
-                  <c:v>42311</c:v>
+                  <c:v>42325</c:v>
                 </c:pt>
                 <c:pt idx="9">
-                  <c:v>42312</c:v>
+                  <c:v>42326</c:v>
                 </c:pt>
                 <c:pt idx="10">
-                  <c:v>42313</c:v>
+                  <c:v>42327</c:v>
                 </c:pt>
                 <c:pt idx="11">
-                  <c:v>42314</c:v>
+                  <c:v>42328</c:v>
                 </c:pt>
                 <c:pt idx="12">
-                  <c:v>42315</c:v>
+                  <c:v>42329</c:v>
                 </c:pt>
                 <c:pt idx="13">
-                  <c:v>42316</c:v>
+                  <c:v>42330</c:v>
                 </c:pt>
               </c:numCache>
             </c:numRef>
           </c:cat>
           <c:val>
             <c:numRef>
-              <c:f>'Sprint 3'!$C$7:$P$7</c:f>
+              <c:f>'Sprint 4'!$C$7:$P$7</c:f>
               <c:numCache>
                 <c:formatCode>0.00</c:formatCode>
                 <c:ptCount val="14"/>
@@ -4944,7 +4941,7 @@
                   <c:v>0</c:v>
                 </c:pt>
                 <c:pt idx="1">
-                  <c:v>5</c:v>
+                  <c:v>0</c:v>
                 </c:pt>
                 <c:pt idx="2">
                   <c:v>0</c:v>
@@ -4959,16 +4956,16 @@
                   <c:v>2</c:v>
                 </c:pt>
                 <c:pt idx="6">
+                  <c:v>0</c:v>
+                </c:pt>
+                <c:pt idx="7">
                   <c:v>4</c:v>
                 </c:pt>
-                <c:pt idx="7">
-                  <c:v>0</c:v>
-                </c:pt>
                 <c:pt idx="8">
-                  <c:v>5</c:v>
+                  <c:v>0</c:v>
                 </c:pt>
                 <c:pt idx="9">
-                  <c:v>0</c:v>
+                  <c:v>2</c:v>
                 </c:pt>
                 <c:pt idx="10">
                   <c:v>0</c:v>
@@ -4980,7 +4977,7 @@
                   <c:v>0</c:v>
                 </c:pt>
                 <c:pt idx="13">
-                  <c:v>3</c:v>
+                  <c:v>0</c:v>
                 </c:pt>
               </c:numCache>
             </c:numRef>
@@ -4996,8 +4993,8 @@
         </c:dLbls>
         <c:gapWidth val="150"/>
         <c:overlap val="100"/>
-        <c:axId val="1530809856"/>
-        <c:axId val="1530811488"/>
+        <c:axId val="1159517552"/>
+        <c:axId val="1159523536"/>
       </c:barChart>
       <c:lineChart>
         <c:grouping val="standard"/>
@@ -5007,7 +5004,7 @@
           <c:order val="0"/>
           <c:tx>
             <c:strRef>
-              <c:f>'Sprint 3'!$A$30:$A$34</c:f>
+              <c:f>'Sprint 4'!$A$30:$A$34</c:f>
               <c:strCache>
                 <c:ptCount val="1"/>
                 <c:pt idx="0">
@@ -5031,7 +5028,7 @@
           </c:marker>
           <c:val>
             <c:numRef>
-              <c:f>'Sprint 3'!$C$31:$P$31</c:f>
+              <c:f>'Sprint 4'!$C$31:$P$31</c:f>
               <c:numCache>
                 <c:formatCode>0.00</c:formatCode>
                 <c:ptCount val="14"/>
@@ -5039,43 +5036,43 @@
                   <c:v>0</c:v>
                 </c:pt>
                 <c:pt idx="1">
-                  <c:v>2.5</c:v>
+                  <c:v>0</c:v>
                 </c:pt>
                 <c:pt idx="2">
-                  <c:v>1.6666666666666667</c:v>
+                  <c:v>0</c:v>
                 </c:pt>
                 <c:pt idx="3">
-                  <c:v>1.25</c:v>
+                  <c:v>0</c:v>
                 </c:pt>
                 <c:pt idx="4">
-                  <c:v>1</c:v>
+                  <c:v>0</c:v>
                 </c:pt>
                 <c:pt idx="5">
-                  <c:v>1.1666666666666667</c:v>
+                  <c:v>0.33333333333333331</c:v>
                 </c:pt>
                 <c:pt idx="6">
-                  <c:v>1.5714285714285714</c:v>
+                  <c:v>0.2857142857142857</c:v>
                 </c:pt>
                 <c:pt idx="7">
-                  <c:v>1.375</c:v>
+                  <c:v>0.75</c:v>
                 </c:pt>
                 <c:pt idx="8">
-                  <c:v>1.7777777777777777</c:v>
+                  <c:v>0.66666666666666663</c:v>
                 </c:pt>
                 <c:pt idx="9">
-                  <c:v>1.6</c:v>
+                  <c:v>0.8</c:v>
                 </c:pt>
                 <c:pt idx="10">
-                  <c:v>1.4545454545454546</c:v>
+                  <c:v>0.72727272727272729</c:v>
                 </c:pt>
                 <c:pt idx="11">
-                  <c:v>1.3333333333333333</c:v>
+                  <c:v>0.66666666666666663</c:v>
                 </c:pt>
                 <c:pt idx="12">
-                  <c:v>1.2307692307692308</c:v>
+                  <c:v>0.61538461538461542</c:v>
                 </c:pt>
                 <c:pt idx="13">
-                  <c:v>1.3571428571428572</c:v>
+                  <c:v>0.5714285714285714</c:v>
                 </c:pt>
               </c:numCache>
             </c:numRef>
@@ -5092,11 +5089,11 @@
         </c:dLbls>
         <c:marker val="1"/>
         <c:smooth val="0"/>
-        <c:axId val="1530809856"/>
-        <c:axId val="1530811488"/>
+        <c:axId val="1159517552"/>
+        <c:axId val="1159523536"/>
       </c:lineChart>
       <c:catAx>
-        <c:axId val="1530809856"/>
+        <c:axId val="1159517552"/>
         <c:scaling>
           <c:orientation val="minMax"/>
         </c:scaling>
@@ -5194,7 +5191,7 @@
             <a:endParaRPr lang="en-US"/>
           </a:p>
         </c:txPr>
-        <c:crossAx val="1530811488"/>
+        <c:crossAx val="1159523536"/>
         <c:crosses val="autoZero"/>
         <c:auto val="1"/>
         <c:lblAlgn val="ctr"/>
@@ -5202,7 +5199,7 @@
         <c:noMultiLvlLbl val="1"/>
       </c:catAx>
       <c:valAx>
-        <c:axId val="1530811488"/>
+        <c:axId val="1159523536"/>
         <c:scaling>
           <c:orientation val="minMax"/>
           <c:max val="20"/>
@@ -5310,700 +5307,7 @@
             <a:endParaRPr lang="en-US"/>
           </a:p>
         </c:txPr>
-        <c:crossAx val="1530809856"/>
-        <c:crosses val="autoZero"/>
-        <c:crossBetween val="between"/>
-        <c:majorUnit val="5"/>
-        <c:minorUnit val="1"/>
-      </c:valAx>
-      <c:spPr>
-        <a:noFill/>
-        <a:ln>
-          <a:noFill/>
-        </a:ln>
-        <a:effectLst/>
-      </c:spPr>
-    </c:plotArea>
-    <c:legend>
-      <c:legendPos val="b"/>
-      <c:overlay val="0"/>
-      <c:spPr>
-        <a:noFill/>
-        <a:ln>
-          <a:noFill/>
-        </a:ln>
-        <a:effectLst/>
-      </c:spPr>
-      <c:txPr>
-        <a:bodyPr rot="0" spcFirstLastPara="1" vertOverflow="ellipsis" vert="horz" wrap="square" anchor="ctr" anchorCtr="1"/>
-        <a:lstStyle/>
-        <a:p>
-          <a:pPr>
-            <a:defRPr sz="900" b="0" i="0" u="none" strike="noStrike" kern="1200" baseline="0">
-              <a:solidFill>
-                <a:schemeClr val="tx1">
-                  <a:lumMod val="65000"/>
-                  <a:lumOff val="35000"/>
-                </a:schemeClr>
-              </a:solidFill>
-              <a:latin typeface="+mn-lt"/>
-              <a:ea typeface="+mn-ea"/>
-              <a:cs typeface="+mn-cs"/>
-            </a:defRPr>
-          </a:pPr>
-          <a:endParaRPr lang="en-US"/>
-        </a:p>
-      </c:txPr>
-    </c:legend>
-    <c:plotVisOnly val="1"/>
-    <c:dispBlanksAs val="gap"/>
-    <c:showDLblsOverMax val="0"/>
-  </c:chart>
-  <c:spPr>
-    <a:solidFill>
-      <a:schemeClr val="bg1"/>
-    </a:solidFill>
-    <a:ln w="9525" cap="flat" cmpd="sng" algn="ctr">
-      <a:solidFill>
-        <a:schemeClr val="tx1">
-          <a:lumMod val="15000"/>
-          <a:lumOff val="85000"/>
-        </a:schemeClr>
-      </a:solidFill>
-      <a:round/>
-    </a:ln>
-    <a:effectLst/>
-  </c:spPr>
-  <c:txPr>
-    <a:bodyPr/>
-    <a:lstStyle/>
-    <a:p>
-      <a:pPr>
-        <a:defRPr/>
-      </a:pPr>
-      <a:endParaRPr lang="en-US"/>
-    </a:p>
-  </c:txPr>
-  <c:externalData r:id="rId3">
-    <c:autoUpdate val="0"/>
-  </c:externalData>
-  <c:userShapes r:id="rId4"/>
-</c:chartSpace>
-</file>
-
-<file path=word/charts/chart6.xml><?xml version="1.0" encoding="utf-8"?>
-<c:chartSpace xmlns:c="http://schemas.openxmlformats.org/drawingml/2006/chart" xmlns:a="http://schemas.openxmlformats.org/drawingml/2006/main" xmlns:r="http://schemas.openxmlformats.org/officeDocument/2006/relationships">
-  <c:date1904 val="0"/>
-  <c:lang val="en-US"/>
-  <c:roundedCorners val="0"/>
-  <mc:AlternateContent xmlns:mc="http://schemas.openxmlformats.org/markup-compatibility/2006">
-    <mc:Choice xmlns:c14="http://schemas.microsoft.com/office/drawing/2007/8/2/chart" Requires="c14">
-      <c14:style val="102"/>
-    </mc:Choice>
-    <mc:Fallback>
-      <c:style val="2"/>
-    </mc:Fallback>
-  </mc:AlternateContent>
-  <c:chart>
-    <c:title>
-      <c:tx>
-        <c:rich>
-          <a:bodyPr rot="0" spcFirstLastPara="1" vertOverflow="ellipsis" vert="horz" wrap="square" anchor="ctr" anchorCtr="1"/>
-          <a:lstStyle/>
-          <a:p>
-            <a:pPr>
-              <a:defRPr sz="1400" b="0" i="0" u="none" strike="noStrike" kern="1200" spc="0" baseline="0">
-                <a:solidFill>
-                  <a:schemeClr val="tx1">
-                    <a:lumMod val="65000"/>
-                    <a:lumOff val="35000"/>
-                  </a:schemeClr>
-                </a:solidFill>
-                <a:latin typeface="+mn-lt"/>
-                <a:ea typeface="+mn-ea"/>
-                <a:cs typeface="+mn-cs"/>
-              </a:defRPr>
-            </a:pPr>
-            <a:r>
-              <a:rPr lang="en-US"/>
-              <a:t>Daily Effort</a:t>
-            </a:r>
-          </a:p>
-        </c:rich>
-      </c:tx>
-      <c:layout>
-        <c:manualLayout>
-          <c:xMode val="edge"/>
-          <c:yMode val="edge"/>
-          <c:x val="0.79345822397200305"/>
-          <c:y val="2.3148148148148098E-2"/>
-        </c:manualLayout>
-      </c:layout>
-      <c:overlay val="0"/>
-      <c:spPr>
-        <a:noFill/>
-        <a:ln>
-          <a:noFill/>
-        </a:ln>
-        <a:effectLst/>
-      </c:spPr>
-      <c:txPr>
-        <a:bodyPr rot="0" spcFirstLastPara="1" vertOverflow="ellipsis" vert="horz" wrap="square" anchor="ctr" anchorCtr="1"/>
-        <a:lstStyle/>
-        <a:p>
-          <a:pPr>
-            <a:defRPr sz="1400" b="0" i="0" u="none" strike="noStrike" kern="1200" spc="0" baseline="0">
-              <a:solidFill>
-                <a:schemeClr val="tx1">
-                  <a:lumMod val="65000"/>
-                  <a:lumOff val="35000"/>
-                </a:schemeClr>
-              </a:solidFill>
-              <a:latin typeface="+mn-lt"/>
-              <a:ea typeface="+mn-ea"/>
-              <a:cs typeface="+mn-cs"/>
-            </a:defRPr>
-          </a:pPr>
-          <a:endParaRPr lang="en-US"/>
-        </a:p>
-      </c:txPr>
-    </c:title>
-    <c:autoTitleDeleted val="0"/>
-    <c:plotArea>
-      <c:layout/>
-      <c:barChart>
-        <c:barDir val="col"/>
-        <c:grouping val="stacked"/>
-        <c:varyColors val="0"/>
-        <c:ser>
-          <c:idx val="1"/>
-          <c:order val="1"/>
-          <c:tx>
-            <c:strRef>
-              <c:f>'Sprint 3'!$A$18:$A$22</c:f>
-              <c:strCache>
-                <c:ptCount val="1"/>
-                <c:pt idx="0">
-                  <c:v>Course-specific Daily Effort</c:v>
-                </c:pt>
-              </c:strCache>
-            </c:strRef>
-          </c:tx>
-          <c:spPr>
-            <a:solidFill>
-              <a:schemeClr val="accent3"/>
-            </a:solidFill>
-            <a:ln>
-              <a:noFill/>
-              <a:prstDash val="sysDot"/>
-            </a:ln>
-            <a:effectLst/>
-          </c:spPr>
-          <c:invertIfNegative val="0"/>
-          <c:val>
-            <c:numRef>
-              <c:f>'Sprint 3'!$C$20:$P$20</c:f>
-              <c:numCache>
-                <c:formatCode>0.00</c:formatCode>
-                <c:ptCount val="14"/>
-                <c:pt idx="0">
-                  <c:v>0</c:v>
-                </c:pt>
-                <c:pt idx="1">
-                  <c:v>0</c:v>
-                </c:pt>
-                <c:pt idx="2">
-                  <c:v>0</c:v>
-                </c:pt>
-                <c:pt idx="3">
-                  <c:v>0</c:v>
-                </c:pt>
-                <c:pt idx="4">
-                  <c:v>0</c:v>
-                </c:pt>
-                <c:pt idx="5">
-                  <c:v>0</c:v>
-                </c:pt>
-                <c:pt idx="6">
-                  <c:v>0</c:v>
-                </c:pt>
-                <c:pt idx="7">
-                  <c:v>0</c:v>
-                </c:pt>
-                <c:pt idx="8">
-                  <c:v>0</c:v>
-                </c:pt>
-                <c:pt idx="9">
-                  <c:v>0</c:v>
-                </c:pt>
-                <c:pt idx="10">
-                  <c:v>0</c:v>
-                </c:pt>
-                <c:pt idx="11">
-                  <c:v>0</c:v>
-                </c:pt>
-                <c:pt idx="12">
-                  <c:v>0</c:v>
-                </c:pt>
-                <c:pt idx="13">
-                  <c:v>0</c:v>
-                </c:pt>
-              </c:numCache>
-            </c:numRef>
-          </c:val>
-        </c:ser>
-        <c:ser>
-          <c:idx val="0"/>
-          <c:order val="2"/>
-          <c:tx>
-            <c:strRef>
-              <c:f>'Sprint 3'!$A$6:$A$10</c:f>
-              <c:strCache>
-                <c:ptCount val="1"/>
-                <c:pt idx="0">
-                  <c:v>Product Daily Effort</c:v>
-                </c:pt>
-              </c:strCache>
-            </c:strRef>
-          </c:tx>
-          <c:spPr>
-            <a:solidFill>
-              <a:schemeClr val="accent1"/>
-            </a:solidFill>
-            <a:ln>
-              <a:noFill/>
-            </a:ln>
-            <a:effectLst/>
-          </c:spPr>
-          <c:invertIfNegative val="0"/>
-          <c:cat>
-            <c:numRef>
-              <c:f>'Sprint 3'!$C$4:$P$4</c:f>
-              <c:numCache>
-                <c:formatCode>[$-409]dd\-mmm;@</c:formatCode>
-                <c:ptCount val="14"/>
-                <c:pt idx="0">
-                  <c:v>42303</c:v>
-                </c:pt>
-                <c:pt idx="1">
-                  <c:v>42304</c:v>
-                </c:pt>
-                <c:pt idx="2">
-                  <c:v>42305</c:v>
-                </c:pt>
-                <c:pt idx="3">
-                  <c:v>42306</c:v>
-                </c:pt>
-                <c:pt idx="4">
-                  <c:v>42307</c:v>
-                </c:pt>
-                <c:pt idx="5">
-                  <c:v>42308</c:v>
-                </c:pt>
-                <c:pt idx="6">
-                  <c:v>42309</c:v>
-                </c:pt>
-                <c:pt idx="7">
-                  <c:v>42310</c:v>
-                </c:pt>
-                <c:pt idx="8">
-                  <c:v>42311</c:v>
-                </c:pt>
-                <c:pt idx="9">
-                  <c:v>42312</c:v>
-                </c:pt>
-                <c:pt idx="10">
-                  <c:v>42313</c:v>
-                </c:pt>
-                <c:pt idx="11">
-                  <c:v>42314</c:v>
-                </c:pt>
-                <c:pt idx="12">
-                  <c:v>42315</c:v>
-                </c:pt>
-                <c:pt idx="13">
-                  <c:v>42316</c:v>
-                </c:pt>
-              </c:numCache>
-            </c:numRef>
-          </c:cat>
-          <c:val>
-            <c:numRef>
-              <c:f>'Sprint 3'!$C$8:$P$8</c:f>
-              <c:numCache>
-                <c:formatCode>0.00</c:formatCode>
-                <c:ptCount val="14"/>
-                <c:pt idx="0">
-                  <c:v>0</c:v>
-                </c:pt>
-                <c:pt idx="1">
-                  <c:v>2</c:v>
-                </c:pt>
-                <c:pt idx="2">
-                  <c:v>0</c:v>
-                </c:pt>
-                <c:pt idx="3">
-                  <c:v>0</c:v>
-                </c:pt>
-                <c:pt idx="4">
-                  <c:v>4</c:v>
-                </c:pt>
-                <c:pt idx="5">
-                  <c:v>0</c:v>
-                </c:pt>
-                <c:pt idx="6">
-                  <c:v>0</c:v>
-                </c:pt>
-                <c:pt idx="7">
-                  <c:v>1</c:v>
-                </c:pt>
-                <c:pt idx="8">
-                  <c:v>0</c:v>
-                </c:pt>
-                <c:pt idx="9">
-                  <c:v>2</c:v>
-                </c:pt>
-                <c:pt idx="10">
-                  <c:v>0</c:v>
-                </c:pt>
-                <c:pt idx="11">
-                  <c:v>0</c:v>
-                </c:pt>
-                <c:pt idx="12">
-                  <c:v>2</c:v>
-                </c:pt>
-                <c:pt idx="13">
-                  <c:v>0</c:v>
-                </c:pt>
-              </c:numCache>
-            </c:numRef>
-          </c:val>
-        </c:ser>
-        <c:dLbls>
-          <c:showLegendKey val="0"/>
-          <c:showVal val="0"/>
-          <c:showCatName val="0"/>
-          <c:showSerName val="0"/>
-          <c:showPercent val="0"/>
-          <c:showBubbleSize val="0"/>
-        </c:dLbls>
-        <c:gapWidth val="150"/>
-        <c:overlap val="100"/>
-        <c:axId val="1443668832"/>
-        <c:axId val="1443669376"/>
-      </c:barChart>
-      <c:lineChart>
-        <c:grouping val="standard"/>
-        <c:varyColors val="0"/>
-        <c:ser>
-          <c:idx val="2"/>
-          <c:order val="0"/>
-          <c:tx>
-            <c:strRef>
-              <c:f>'Sprint 3'!$A$30:$A$34</c:f>
-              <c:strCache>
-                <c:ptCount val="1"/>
-                <c:pt idx="0">
-                  <c:v>Daily Velocity</c:v>
-                </c:pt>
-              </c:strCache>
-            </c:strRef>
-          </c:tx>
-          <c:spPr>
-            <a:ln w="28575" cap="rnd">
-              <a:solidFill>
-                <a:schemeClr val="accent2"/>
-              </a:solidFill>
-              <a:prstDash val="sysDash"/>
-              <a:round/>
-            </a:ln>
-            <a:effectLst/>
-          </c:spPr>
-          <c:marker>
-            <c:symbol val="none"/>
-          </c:marker>
-          <c:val>
-            <c:numRef>
-              <c:f>'Sprint 3'!$C$32:$P$32</c:f>
-              <c:numCache>
-                <c:formatCode>0.00</c:formatCode>
-                <c:ptCount val="14"/>
-                <c:pt idx="0">
-                  <c:v>0</c:v>
-                </c:pt>
-                <c:pt idx="1">
-                  <c:v>1</c:v>
-                </c:pt>
-                <c:pt idx="2">
-                  <c:v>0.66666666666666663</c:v>
-                </c:pt>
-                <c:pt idx="3">
-                  <c:v>0.5</c:v>
-                </c:pt>
-                <c:pt idx="4">
-                  <c:v>1.2</c:v>
-                </c:pt>
-                <c:pt idx="5">
-                  <c:v>1</c:v>
-                </c:pt>
-                <c:pt idx="6">
-                  <c:v>0.8571428571428571</c:v>
-                </c:pt>
-                <c:pt idx="7">
-                  <c:v>0.875</c:v>
-                </c:pt>
-                <c:pt idx="8">
-                  <c:v>0.77777777777777779</c:v>
-                </c:pt>
-                <c:pt idx="9">
-                  <c:v>0.9</c:v>
-                </c:pt>
-                <c:pt idx="10">
-                  <c:v>0.81818181818181823</c:v>
-                </c:pt>
-                <c:pt idx="11">
-                  <c:v>0.75</c:v>
-                </c:pt>
-                <c:pt idx="12">
-                  <c:v>0.84615384615384615</c:v>
-                </c:pt>
-                <c:pt idx="13">
-                  <c:v>0.7857142857142857</c:v>
-                </c:pt>
-              </c:numCache>
-            </c:numRef>
-          </c:val>
-          <c:smooth val="0"/>
-        </c:ser>
-        <c:dLbls>
-          <c:showLegendKey val="0"/>
-          <c:showVal val="0"/>
-          <c:showCatName val="0"/>
-          <c:showSerName val="0"/>
-          <c:showPercent val="0"/>
-          <c:showBubbleSize val="0"/>
-        </c:dLbls>
-        <c:marker val="1"/>
-        <c:smooth val="0"/>
-        <c:axId val="1443668832"/>
-        <c:axId val="1443669376"/>
-      </c:lineChart>
-      <c:catAx>
-        <c:axId val="1443668832"/>
-        <c:scaling>
-          <c:orientation val="minMax"/>
-        </c:scaling>
-        <c:delete val="0"/>
-        <c:axPos val="b"/>
-        <c:title>
-          <c:tx>
-            <c:rich>
-              <a:bodyPr rot="0" spcFirstLastPara="1" vertOverflow="ellipsis" vert="horz" wrap="square" anchor="ctr" anchorCtr="1"/>
-              <a:lstStyle/>
-              <a:p>
-                <a:pPr>
-                  <a:defRPr sz="1000" b="0" i="0" u="none" strike="noStrike" kern="1200" baseline="0">
-                    <a:solidFill>
-                      <a:schemeClr val="tx1">
-                        <a:lumMod val="65000"/>
-                        <a:lumOff val="35000"/>
-                      </a:schemeClr>
-                    </a:solidFill>
-                    <a:latin typeface="+mn-lt"/>
-                    <a:ea typeface="+mn-ea"/>
-                    <a:cs typeface="+mn-cs"/>
-                  </a:defRPr>
-                </a:pPr>
-                <a:r>
-                  <a:rPr lang="en-US"/>
-                  <a:t>Date</a:t>
-                </a:r>
-              </a:p>
-            </c:rich>
-          </c:tx>
-          <c:overlay val="0"/>
-          <c:spPr>
-            <a:noFill/>
-            <a:ln>
-              <a:noFill/>
-            </a:ln>
-            <a:effectLst/>
-          </c:spPr>
-          <c:txPr>
-            <a:bodyPr rot="0" spcFirstLastPara="1" vertOverflow="ellipsis" vert="horz" wrap="square" anchor="ctr" anchorCtr="1"/>
-            <a:lstStyle/>
-            <a:p>
-              <a:pPr>
-                <a:defRPr sz="1000" b="0" i="0" u="none" strike="noStrike" kern="1200" baseline="0">
-                  <a:solidFill>
-                    <a:schemeClr val="tx1">
-                      <a:lumMod val="65000"/>
-                      <a:lumOff val="35000"/>
-                    </a:schemeClr>
-                  </a:solidFill>
-                  <a:latin typeface="+mn-lt"/>
-                  <a:ea typeface="+mn-ea"/>
-                  <a:cs typeface="+mn-cs"/>
-                </a:defRPr>
-              </a:pPr>
-              <a:endParaRPr lang="en-US"/>
-            </a:p>
-          </c:txPr>
-        </c:title>
-        <c:numFmt formatCode="[$-409]dd\-mmm;@" sourceLinked="1"/>
-        <c:majorTickMark val="none"/>
-        <c:minorTickMark val="none"/>
-        <c:tickLblPos val="nextTo"/>
-        <c:spPr>
-          <a:noFill/>
-          <a:ln w="9525" cap="flat" cmpd="sng" algn="ctr">
-            <a:solidFill>
-              <a:schemeClr val="tx1">
-                <a:lumMod val="15000"/>
-                <a:lumOff val="85000"/>
-              </a:schemeClr>
-            </a:solidFill>
-            <a:round/>
-          </a:ln>
-          <a:effectLst/>
-        </c:spPr>
-        <c:txPr>
-          <a:bodyPr rot="-3600000" spcFirstLastPara="1" vertOverflow="ellipsis" wrap="square" anchor="ctr" anchorCtr="1"/>
-          <a:lstStyle/>
-          <a:p>
-            <a:pPr>
-              <a:defRPr sz="900" b="0" i="0" u="none" strike="noStrike" kern="1200" baseline="0">
-                <a:solidFill>
-                  <a:schemeClr val="tx1">
-                    <a:lumMod val="65000"/>
-                    <a:lumOff val="35000"/>
-                  </a:schemeClr>
-                </a:solidFill>
-                <a:latin typeface="+mn-lt"/>
-                <a:ea typeface="+mn-ea"/>
-                <a:cs typeface="+mn-cs"/>
-              </a:defRPr>
-            </a:pPr>
-            <a:endParaRPr lang="en-US"/>
-          </a:p>
-        </c:txPr>
-        <c:crossAx val="1443669376"/>
-        <c:crosses val="autoZero"/>
-        <c:auto val="1"/>
-        <c:lblAlgn val="ctr"/>
-        <c:lblOffset val="100"/>
-        <c:noMultiLvlLbl val="1"/>
-      </c:catAx>
-      <c:valAx>
-        <c:axId val="1443669376"/>
-        <c:scaling>
-          <c:orientation val="minMax"/>
-          <c:max val="20"/>
-          <c:min val="0"/>
-        </c:scaling>
-        <c:delete val="0"/>
-        <c:axPos val="l"/>
-        <c:majorGridlines>
-          <c:spPr>
-            <a:ln w="9525" cap="flat" cmpd="sng" algn="ctr">
-              <a:solidFill>
-                <a:schemeClr val="tx1">
-                  <a:lumMod val="15000"/>
-                  <a:lumOff val="85000"/>
-                </a:schemeClr>
-              </a:solidFill>
-              <a:round/>
-            </a:ln>
-            <a:effectLst/>
-          </c:spPr>
-        </c:majorGridlines>
-        <c:title>
-          <c:tx>
-            <c:rich>
-              <a:bodyPr rot="-5400000" spcFirstLastPara="1" vertOverflow="ellipsis" vert="horz" wrap="square" anchor="ctr" anchorCtr="1"/>
-              <a:lstStyle/>
-              <a:p>
-                <a:pPr>
-                  <a:defRPr sz="1000" b="0" i="0" u="none" strike="noStrike" kern="1200" baseline="0">
-                    <a:solidFill>
-                      <a:schemeClr val="tx1">
-                        <a:lumMod val="65000"/>
-                        <a:lumOff val="35000"/>
-                      </a:schemeClr>
-                    </a:solidFill>
-                    <a:latin typeface="+mn-lt"/>
-                    <a:ea typeface="+mn-ea"/>
-                    <a:cs typeface="+mn-cs"/>
-                  </a:defRPr>
-                </a:pPr>
-                <a:r>
-                  <a:rPr lang="en-US"/>
-                  <a:t>Person-Hours</a:t>
-                </a:r>
-              </a:p>
-            </c:rich>
-          </c:tx>
-          <c:overlay val="0"/>
-          <c:spPr>
-            <a:noFill/>
-            <a:ln>
-              <a:noFill/>
-            </a:ln>
-            <a:effectLst/>
-          </c:spPr>
-          <c:txPr>
-            <a:bodyPr rot="-5400000" spcFirstLastPara="1" vertOverflow="ellipsis" vert="horz" wrap="square" anchor="ctr" anchorCtr="1"/>
-            <a:lstStyle/>
-            <a:p>
-              <a:pPr>
-                <a:defRPr sz="1000" b="0" i="0" u="none" strike="noStrike" kern="1200" baseline="0">
-                  <a:solidFill>
-                    <a:schemeClr val="tx1">
-                      <a:lumMod val="65000"/>
-                      <a:lumOff val="35000"/>
-                    </a:schemeClr>
-                  </a:solidFill>
-                  <a:latin typeface="+mn-lt"/>
-                  <a:ea typeface="+mn-ea"/>
-                  <a:cs typeface="+mn-cs"/>
-                </a:defRPr>
-              </a:pPr>
-              <a:endParaRPr lang="en-US"/>
-            </a:p>
-          </c:txPr>
-        </c:title>
-        <c:numFmt formatCode="0.00" sourceLinked="1"/>
-        <c:majorTickMark val="none"/>
-        <c:minorTickMark val="none"/>
-        <c:tickLblPos val="nextTo"/>
-        <c:spPr>
-          <a:noFill/>
-          <a:ln>
-            <a:noFill/>
-          </a:ln>
-          <a:effectLst/>
-        </c:spPr>
-        <c:txPr>
-          <a:bodyPr rot="-60000000" spcFirstLastPara="1" vertOverflow="ellipsis" vert="horz" wrap="square" anchor="ctr" anchorCtr="1"/>
-          <a:lstStyle/>
-          <a:p>
-            <a:pPr>
-              <a:defRPr sz="900" b="0" i="0" u="none" strike="noStrike" kern="1200" baseline="0">
-                <a:solidFill>
-                  <a:schemeClr val="tx1">
-                    <a:lumMod val="65000"/>
-                    <a:lumOff val="35000"/>
-                  </a:schemeClr>
-                </a:solidFill>
-                <a:latin typeface="+mn-lt"/>
-                <a:ea typeface="+mn-ea"/>
-                <a:cs typeface="+mn-cs"/>
-              </a:defRPr>
-            </a:pPr>
-            <a:endParaRPr lang="en-US"/>
-          </a:p>
-        </c:txPr>
-        <c:crossAx val="1443668832"/>
+        <c:crossAx val="1159517552"/>
         <c:crosses val="autoZero"/>
         <c:crossBetween val="between"/>
         <c:majorUnit val="5"/>
@@ -6284,46 +5588,6 @@
 </cs:colorStyle>
 </file>
 
-<file path=word/charts/colors6.xml><?xml version="1.0" encoding="utf-8"?>
-<cs:colorStyle xmlns:cs="http://schemas.microsoft.com/office/drawing/2012/chartStyle" xmlns:a="http://schemas.openxmlformats.org/drawingml/2006/main" meth="cycle" id="10">
-  <a:schemeClr val="accent1"/>
-  <a:schemeClr val="accent2"/>
-  <a:schemeClr val="accent3"/>
-  <a:schemeClr val="accent4"/>
-  <a:schemeClr val="accent5"/>
-  <a:schemeClr val="accent6"/>
-  <cs:variation/>
-  <cs:variation>
-    <a:lumMod val="60000"/>
-  </cs:variation>
-  <cs:variation>
-    <a:lumMod val="80000"/>
-    <a:lumOff val="20000"/>
-  </cs:variation>
-  <cs:variation>
-    <a:lumMod val="80000"/>
-  </cs:variation>
-  <cs:variation>
-    <a:lumMod val="60000"/>
-    <a:lumOff val="40000"/>
-  </cs:variation>
-  <cs:variation>
-    <a:lumMod val="50000"/>
-  </cs:variation>
-  <cs:variation>
-    <a:lumMod val="70000"/>
-    <a:lumOff val="30000"/>
-  </cs:variation>
-  <cs:variation>
-    <a:lumMod val="70000"/>
-  </cs:variation>
-  <cs:variation>
-    <a:lumMod val="50000"/>
-    <a:lumOff val="50000"/>
-  </cs:variation>
-</cs:colorStyle>
-</file>
-
 <file path=word/charts/style1.xml><?xml version="1.0" encoding="utf-8"?>
 <cs:chartStyle xmlns:cs="http://schemas.microsoft.com/office/drawing/2012/chartStyle" xmlns:a="http://schemas.openxmlformats.org/drawingml/2006/main" id="240">
   <cs:axisTitle>
@@ -8904,532 +8168,16 @@
 </cs:chartStyle>
 </file>
 
-<file path=word/charts/style6.xml><?xml version="1.0" encoding="utf-8"?>
-<cs:chartStyle xmlns:cs="http://schemas.microsoft.com/office/drawing/2012/chartStyle" xmlns:a="http://schemas.openxmlformats.org/drawingml/2006/main" id="227">
-  <cs:axisTitle>
-    <cs:lnRef idx="0"/>
-    <cs:fillRef idx="0"/>
-    <cs:effectRef idx="0"/>
-    <cs:fontRef idx="minor">
-      <a:schemeClr val="tx1">
-        <a:lumMod val="65000"/>
-        <a:lumOff val="35000"/>
-      </a:schemeClr>
-    </cs:fontRef>
-    <cs:defRPr sz="1000" kern="1200"/>
-  </cs:axisTitle>
-  <cs:categoryAxis>
-    <cs:lnRef idx="0"/>
-    <cs:fillRef idx="0"/>
-    <cs:effectRef idx="0"/>
-    <cs:fontRef idx="minor">
-      <a:schemeClr val="tx1">
-        <a:lumMod val="65000"/>
-        <a:lumOff val="35000"/>
-      </a:schemeClr>
-    </cs:fontRef>
-    <cs:spPr>
-      <a:ln w="9525" cap="flat" cmpd="sng" algn="ctr">
-        <a:solidFill>
-          <a:schemeClr val="tx1">
-            <a:lumMod val="15000"/>
-            <a:lumOff val="85000"/>
-          </a:schemeClr>
-        </a:solidFill>
-        <a:round/>
-      </a:ln>
-    </cs:spPr>
-    <cs:defRPr sz="900" kern="1200"/>
-  </cs:categoryAxis>
-  <cs:chartArea mods="allowNoFillOverride allowNoLineOverride">
-    <cs:lnRef idx="0"/>
-    <cs:fillRef idx="0"/>
-    <cs:effectRef idx="0"/>
-    <cs:fontRef idx="minor">
-      <a:schemeClr val="tx1"/>
-    </cs:fontRef>
-    <cs:spPr>
-      <a:solidFill>
-        <a:schemeClr val="bg1"/>
-      </a:solidFill>
-      <a:ln w="9525" cap="flat" cmpd="sng" algn="ctr">
-        <a:solidFill>
-          <a:schemeClr val="tx1">
-            <a:lumMod val="15000"/>
-            <a:lumOff val="85000"/>
-          </a:schemeClr>
-        </a:solidFill>
-        <a:round/>
-      </a:ln>
-    </cs:spPr>
-    <cs:defRPr sz="1000" kern="1200"/>
-  </cs:chartArea>
-  <cs:dataLabel>
-    <cs:lnRef idx="0"/>
-    <cs:fillRef idx="0"/>
-    <cs:effectRef idx="0"/>
-    <cs:fontRef idx="minor">
-      <a:schemeClr val="tx1">
-        <a:lumMod val="75000"/>
-        <a:lumOff val="25000"/>
-      </a:schemeClr>
-    </cs:fontRef>
-    <cs:defRPr sz="900" kern="1200"/>
-  </cs:dataLabel>
-  <cs:dataLabelCallout>
-    <cs:lnRef idx="0"/>
-    <cs:fillRef idx="0"/>
-    <cs:effectRef idx="0"/>
-    <cs:fontRef idx="minor">
-      <a:schemeClr val="dk1">
-        <a:lumMod val="65000"/>
-        <a:lumOff val="35000"/>
-      </a:schemeClr>
-    </cs:fontRef>
-    <cs:spPr>
-      <a:solidFill>
-        <a:schemeClr val="lt1"/>
-      </a:solidFill>
-      <a:ln>
-        <a:solidFill>
-          <a:schemeClr val="dk1">
-            <a:lumMod val="25000"/>
-            <a:lumOff val="75000"/>
-          </a:schemeClr>
-        </a:solidFill>
-      </a:ln>
-    </cs:spPr>
-    <cs:defRPr sz="900" kern="1200"/>
-    <cs:bodyPr rot="0" spcFirstLastPara="1" vertOverflow="clip" horzOverflow="clip" vert="horz" wrap="square" lIns="36576" tIns="18288" rIns="36576" bIns="18288" anchor="ctr" anchorCtr="1">
-      <a:spAutoFit/>
-    </cs:bodyPr>
-  </cs:dataLabelCallout>
-  <cs:dataPoint>
-    <cs:lnRef idx="0"/>
-    <cs:fillRef idx="1">
-      <cs:styleClr val="auto"/>
-    </cs:fillRef>
-    <cs:effectRef idx="0"/>
-    <cs:fontRef idx="minor">
-      <a:schemeClr val="tx1"/>
-    </cs:fontRef>
-    <cs:spPr>
-      <a:solidFill>
-        <a:schemeClr val="phClr"/>
-      </a:solidFill>
-    </cs:spPr>
-  </cs:dataPoint>
-  <cs:dataPoint3D>
-    <cs:lnRef idx="0"/>
-    <cs:fillRef idx="1">
-      <cs:styleClr val="auto"/>
-    </cs:fillRef>
-    <cs:effectRef idx="0"/>
-    <cs:fontRef idx="minor">
-      <a:schemeClr val="tx1"/>
-    </cs:fontRef>
-    <cs:spPr>
-      <a:solidFill>
-        <a:schemeClr val="phClr"/>
-      </a:solidFill>
-    </cs:spPr>
-  </cs:dataPoint3D>
-  <cs:dataPointLine>
-    <cs:lnRef idx="0">
-      <cs:styleClr val="auto"/>
-    </cs:lnRef>
-    <cs:fillRef idx="1"/>
-    <cs:effectRef idx="0"/>
-    <cs:fontRef idx="minor">
-      <a:schemeClr val="tx1"/>
-    </cs:fontRef>
-    <cs:spPr>
-      <a:ln w="28575" cap="rnd">
-        <a:solidFill>
-          <a:schemeClr val="phClr"/>
-        </a:solidFill>
-        <a:round/>
-      </a:ln>
-    </cs:spPr>
-  </cs:dataPointLine>
-  <cs:dataPointMarker>
-    <cs:lnRef idx="0">
-      <cs:styleClr val="auto"/>
-    </cs:lnRef>
-    <cs:fillRef idx="1">
-      <cs:styleClr val="auto"/>
-    </cs:fillRef>
-    <cs:effectRef idx="0"/>
-    <cs:fontRef idx="minor">
-      <a:schemeClr val="tx1"/>
-    </cs:fontRef>
-    <cs:spPr>
-      <a:solidFill>
-        <a:schemeClr val="phClr"/>
-      </a:solidFill>
-      <a:ln w="9525">
-        <a:solidFill>
-          <a:schemeClr val="phClr"/>
-        </a:solidFill>
-      </a:ln>
-    </cs:spPr>
-  </cs:dataPointMarker>
-  <cs:dataPointMarkerLayout symbol="circle" size="5"/>
-  <cs:dataPointWireframe>
-    <cs:lnRef idx="0">
-      <cs:styleClr val="auto"/>
-    </cs:lnRef>
-    <cs:fillRef idx="1"/>
-    <cs:effectRef idx="0"/>
-    <cs:fontRef idx="minor">
-      <a:schemeClr val="tx1"/>
-    </cs:fontRef>
-    <cs:spPr>
-      <a:ln w="9525" cap="rnd">
-        <a:solidFill>
-          <a:schemeClr val="phClr"/>
-        </a:solidFill>
-        <a:round/>
-      </a:ln>
-    </cs:spPr>
-  </cs:dataPointWireframe>
-  <cs:dataTable>
-    <cs:lnRef idx="0"/>
-    <cs:fillRef idx="0"/>
-    <cs:effectRef idx="0"/>
-    <cs:fontRef idx="minor">
-      <a:schemeClr val="tx1">
-        <a:lumMod val="65000"/>
-        <a:lumOff val="35000"/>
-      </a:schemeClr>
-    </cs:fontRef>
-    <cs:spPr>
-      <a:noFill/>
-      <a:ln w="9525" cap="flat" cmpd="sng" algn="ctr">
-        <a:solidFill>
-          <a:schemeClr val="tx1">
-            <a:lumMod val="15000"/>
-            <a:lumOff val="85000"/>
-          </a:schemeClr>
-        </a:solidFill>
-        <a:round/>
-      </a:ln>
-    </cs:spPr>
-    <cs:defRPr sz="900" kern="1200"/>
-  </cs:dataTable>
-  <cs:downBar>
-    <cs:lnRef idx="0"/>
-    <cs:fillRef idx="0"/>
-    <cs:effectRef idx="0"/>
-    <cs:fontRef idx="minor">
-      <a:schemeClr val="dk1"/>
-    </cs:fontRef>
-    <cs:spPr>
-      <a:solidFill>
-        <a:schemeClr val="dk1">
-          <a:lumMod val="65000"/>
-          <a:lumOff val="35000"/>
-        </a:schemeClr>
-      </a:solidFill>
-      <a:ln w="9525">
-        <a:solidFill>
-          <a:schemeClr val="tx1">
-            <a:lumMod val="65000"/>
-            <a:lumOff val="35000"/>
-          </a:schemeClr>
-        </a:solidFill>
-      </a:ln>
-    </cs:spPr>
-  </cs:downBar>
-  <cs:dropLine>
-    <cs:lnRef idx="0"/>
-    <cs:fillRef idx="0"/>
-    <cs:effectRef idx="0"/>
-    <cs:fontRef idx="minor">
-      <a:schemeClr val="tx1"/>
-    </cs:fontRef>
-    <cs:spPr>
-      <a:ln w="9525" cap="flat" cmpd="sng" algn="ctr">
-        <a:solidFill>
-          <a:schemeClr val="tx1">
-            <a:lumMod val="35000"/>
-            <a:lumOff val="65000"/>
-          </a:schemeClr>
-        </a:solidFill>
-        <a:round/>
-      </a:ln>
-    </cs:spPr>
-  </cs:dropLine>
-  <cs:errorBar>
-    <cs:lnRef idx="0"/>
-    <cs:fillRef idx="0"/>
-    <cs:effectRef idx="0"/>
-    <cs:fontRef idx="minor">
-      <a:schemeClr val="tx1"/>
-    </cs:fontRef>
-    <cs:spPr>
-      <a:ln w="9525" cap="flat" cmpd="sng" algn="ctr">
-        <a:solidFill>
-          <a:schemeClr val="tx1">
-            <a:lumMod val="65000"/>
-            <a:lumOff val="35000"/>
-          </a:schemeClr>
-        </a:solidFill>
-        <a:round/>
-      </a:ln>
-    </cs:spPr>
-  </cs:errorBar>
-  <cs:floor>
-    <cs:lnRef idx="0"/>
-    <cs:fillRef idx="0"/>
-    <cs:effectRef idx="0"/>
-    <cs:fontRef idx="minor">
-      <a:schemeClr val="tx1"/>
-    </cs:fontRef>
-    <cs:spPr>
-      <a:noFill/>
-      <a:ln>
-        <a:noFill/>
-      </a:ln>
-    </cs:spPr>
-  </cs:floor>
-  <cs:gridlineMajor>
-    <cs:lnRef idx="0"/>
-    <cs:fillRef idx="0"/>
-    <cs:effectRef idx="0"/>
-    <cs:fontRef idx="minor">
-      <a:schemeClr val="tx1"/>
-    </cs:fontRef>
-    <cs:spPr>
-      <a:ln w="9525" cap="flat" cmpd="sng" algn="ctr">
-        <a:solidFill>
-          <a:schemeClr val="tx1">
-            <a:lumMod val="15000"/>
-            <a:lumOff val="85000"/>
-          </a:schemeClr>
-        </a:solidFill>
-        <a:round/>
-      </a:ln>
-    </cs:spPr>
-  </cs:gridlineMajor>
-  <cs:gridlineMinor>
-    <cs:lnRef idx="0"/>
-    <cs:fillRef idx="0"/>
-    <cs:effectRef idx="0"/>
-    <cs:fontRef idx="minor">
-      <a:schemeClr val="tx1"/>
-    </cs:fontRef>
-    <cs:spPr>
-      <a:ln w="9525" cap="flat" cmpd="sng" algn="ctr">
-        <a:solidFill>
-          <a:schemeClr val="tx1">
-            <a:lumMod val="5000"/>
-            <a:lumOff val="95000"/>
-          </a:schemeClr>
-        </a:solidFill>
-        <a:round/>
-      </a:ln>
-    </cs:spPr>
-  </cs:gridlineMinor>
-  <cs:hiLoLine>
-    <cs:lnRef idx="0"/>
-    <cs:fillRef idx="0"/>
-    <cs:effectRef idx="0"/>
-    <cs:fontRef idx="minor">
-      <a:schemeClr val="tx1"/>
-    </cs:fontRef>
-    <cs:spPr>
-      <a:ln w="9525" cap="flat" cmpd="sng" algn="ctr">
-        <a:solidFill>
-          <a:schemeClr val="tx1">
-            <a:lumMod val="75000"/>
-            <a:lumOff val="25000"/>
-          </a:schemeClr>
-        </a:solidFill>
-        <a:round/>
-      </a:ln>
-    </cs:spPr>
-  </cs:hiLoLine>
-  <cs:leaderLine>
-    <cs:lnRef idx="0"/>
-    <cs:fillRef idx="0"/>
-    <cs:effectRef idx="0"/>
-    <cs:fontRef idx="minor">
-      <a:schemeClr val="tx1"/>
-    </cs:fontRef>
-    <cs:spPr>
-      <a:ln w="9525" cap="flat" cmpd="sng" algn="ctr">
-        <a:solidFill>
-          <a:schemeClr val="tx1">
-            <a:lumMod val="35000"/>
-            <a:lumOff val="65000"/>
-          </a:schemeClr>
-        </a:solidFill>
-        <a:round/>
-      </a:ln>
-    </cs:spPr>
-  </cs:leaderLine>
-  <cs:legend>
-    <cs:lnRef idx="0"/>
-    <cs:fillRef idx="0"/>
-    <cs:effectRef idx="0"/>
-    <cs:fontRef idx="minor">
-      <a:schemeClr val="tx1">
-        <a:lumMod val="65000"/>
-        <a:lumOff val="35000"/>
-      </a:schemeClr>
-    </cs:fontRef>
-    <cs:defRPr sz="900" kern="1200"/>
-  </cs:legend>
-  <cs:plotArea mods="allowNoFillOverride allowNoLineOverride">
-    <cs:lnRef idx="0"/>
-    <cs:fillRef idx="0"/>
-    <cs:effectRef idx="0"/>
-    <cs:fontRef idx="minor">
-      <a:schemeClr val="tx1"/>
-    </cs:fontRef>
-  </cs:plotArea>
-  <cs:plotArea3D mods="allowNoFillOverride allowNoLineOverride">
-    <cs:lnRef idx="0"/>
-    <cs:fillRef idx="0"/>
-    <cs:effectRef idx="0"/>
-    <cs:fontRef idx="minor">
-      <a:schemeClr val="tx1"/>
-    </cs:fontRef>
-  </cs:plotArea3D>
-  <cs:seriesAxis>
-    <cs:lnRef idx="0"/>
-    <cs:fillRef idx="0"/>
-    <cs:effectRef idx="0"/>
-    <cs:fontRef idx="minor">
-      <a:schemeClr val="tx1">
-        <a:lumMod val="65000"/>
-        <a:lumOff val="35000"/>
-      </a:schemeClr>
-    </cs:fontRef>
-    <cs:defRPr sz="900" kern="1200"/>
-  </cs:seriesAxis>
-  <cs:seriesLine>
-    <cs:lnRef idx="0"/>
-    <cs:fillRef idx="0"/>
-    <cs:effectRef idx="0"/>
-    <cs:fontRef idx="minor">
-      <a:schemeClr val="tx1"/>
-    </cs:fontRef>
-    <cs:spPr>
-      <a:ln w="9525" cap="flat" cmpd="sng" algn="ctr">
-        <a:solidFill>
-          <a:schemeClr val="tx1">
-            <a:lumMod val="35000"/>
-            <a:lumOff val="65000"/>
-          </a:schemeClr>
-        </a:solidFill>
-        <a:round/>
-      </a:ln>
-    </cs:spPr>
-  </cs:seriesLine>
-  <cs:title>
-    <cs:lnRef idx="0"/>
-    <cs:fillRef idx="0"/>
-    <cs:effectRef idx="0"/>
-    <cs:fontRef idx="minor">
-      <a:schemeClr val="tx1">
-        <a:lumMod val="65000"/>
-        <a:lumOff val="35000"/>
-      </a:schemeClr>
-    </cs:fontRef>
-    <cs:defRPr sz="1400" b="0" kern="1200" spc="0" baseline="0"/>
-  </cs:title>
-  <cs:trendline>
-    <cs:lnRef idx="0">
-      <cs:styleClr val="auto"/>
-    </cs:lnRef>
-    <cs:fillRef idx="0"/>
-    <cs:effectRef idx="0"/>
-    <cs:fontRef idx="minor">
-      <a:schemeClr val="tx1"/>
-    </cs:fontRef>
-    <cs:spPr>
-      <a:ln w="19050" cap="rnd">
-        <a:solidFill>
-          <a:schemeClr val="phClr"/>
-        </a:solidFill>
-        <a:prstDash val="sysDot"/>
-      </a:ln>
-    </cs:spPr>
-  </cs:trendline>
-  <cs:trendlineLabel>
-    <cs:lnRef idx="0"/>
-    <cs:fillRef idx="0"/>
-    <cs:effectRef idx="0"/>
-    <cs:fontRef idx="minor">
-      <a:schemeClr val="tx1">
-        <a:lumMod val="65000"/>
-        <a:lumOff val="35000"/>
-      </a:schemeClr>
-    </cs:fontRef>
-    <cs:defRPr sz="900" kern="1200"/>
-  </cs:trendlineLabel>
-  <cs:upBar>
-    <cs:lnRef idx="0"/>
-    <cs:fillRef idx="0"/>
-    <cs:effectRef idx="0"/>
-    <cs:fontRef idx="minor">
-      <a:schemeClr val="dk1"/>
-    </cs:fontRef>
-    <cs:spPr>
-      <a:solidFill>
-        <a:schemeClr val="lt1"/>
-      </a:solidFill>
-      <a:ln w="9525">
-        <a:solidFill>
-          <a:schemeClr val="tx1">
-            <a:lumMod val="15000"/>
-            <a:lumOff val="85000"/>
-          </a:schemeClr>
-        </a:solidFill>
-      </a:ln>
-    </cs:spPr>
-  </cs:upBar>
-  <cs:valueAxis>
-    <cs:lnRef idx="0"/>
-    <cs:fillRef idx="0"/>
-    <cs:effectRef idx="0"/>
-    <cs:fontRef idx="minor">
-      <a:schemeClr val="tx1">
-        <a:lumMod val="65000"/>
-        <a:lumOff val="35000"/>
-      </a:schemeClr>
-    </cs:fontRef>
-    <cs:defRPr sz="900" kern="1200"/>
-  </cs:valueAxis>
-  <cs:wall>
-    <cs:lnRef idx="0"/>
-    <cs:fillRef idx="0"/>
-    <cs:effectRef idx="0"/>
-    <cs:fontRef idx="minor">
-      <a:schemeClr val="tx1"/>
-    </cs:fontRef>
-    <cs:spPr>
-      <a:noFill/>
-      <a:ln>
-        <a:noFill/>
-      </a:ln>
-    </cs:spPr>
-  </cs:wall>
-</cs:chartStyle>
-</file>
-
 <file path=word/drawings/drawing1.xml><?xml version="1.0" encoding="utf-8"?>
 <c:userShapes xmlns:c="http://schemas.openxmlformats.org/drawingml/2006/chart">
   <cdr:relSizeAnchor xmlns:cdr="http://schemas.openxmlformats.org/drawingml/2006/chartDrawing">
     <cdr:from>
-      <cdr:x>0.04085</cdr:x>
-      <cdr:y>0.01738</cdr:y>
+      <cdr:x>0.04444</cdr:x>
+      <cdr:y>0.01852</cdr:y>
     </cdr:from>
     <cdr:to>
-      <cdr:x>0.21137</cdr:x>
-      <cdr:y>0.1248</cdr:y>
+      <cdr:x>0.24444</cdr:x>
+      <cdr:y>0.13657</cdr:y>
     </cdr:to>
     <cdr:sp macro="" textlink="">
       <cdr:nvSpPr>
@@ -9438,51 +8186,8 @@
       </cdr:nvSpPr>
       <cdr:spPr>
         <a:xfrm xmlns:a="http://schemas.openxmlformats.org/drawingml/2006/main">
-          <a:off x="219076" y="52389"/>
+          <a:off x="203200" y="50800"/>
           <a:ext cx="914400" cy="323850"/>
-        </a:xfrm>
-        <a:prstGeom xmlns:a="http://schemas.openxmlformats.org/drawingml/2006/main" prst="rect">
-          <a:avLst/>
-        </a:prstGeom>
-      </cdr:spPr>
-      <cdr:txBody>
-        <a:bodyPr xmlns:a="http://schemas.openxmlformats.org/drawingml/2006/main" vertOverflow="clip" wrap="none" rtlCol="0"/>
-        <a:lstStyle xmlns:a="http://schemas.openxmlformats.org/drawingml/2006/main"/>
-        <a:p xmlns:a="http://schemas.openxmlformats.org/drawingml/2006/main">
-          <a:pPr algn="ctr"/>
-          <a:fld id="{4110F8F6-6E4D-4C40-92C5-5A7BDAA180CD}" type="TxLink">
-            <a:rPr lang="en-US" sz="1100" b="0" i="0" u="none" strike="noStrike">
-              <a:solidFill>
-                <a:srgbClr val="000000"/>
-              </a:solidFill>
-              <a:latin typeface="Calibri"/>
-            </a:rPr>
-            <a:pPr algn="ctr"/>
-            <a:t> </a:t>
-          </a:fld>
-          <a:endParaRPr lang="en-US" sz="1100"/>
-        </a:p>
-      </cdr:txBody>
-    </cdr:sp>
-  </cdr:relSizeAnchor>
-  <cdr:relSizeAnchor xmlns:cdr="http://schemas.openxmlformats.org/drawingml/2006/chartDrawing">
-    <cdr:from>
-      <cdr:x>0.00942</cdr:x>
-      <cdr:y>0.0167</cdr:y>
-    </cdr:from>
-    <cdr:to>
-      <cdr:x>0.18365</cdr:x>
-      <cdr:y>0.12317</cdr:y>
-    </cdr:to>
-    <cdr:sp macro="" textlink="">
-      <cdr:nvSpPr>
-        <cdr:cNvPr id="3" name="TextBox 1"/>
-        <cdr:cNvSpPr txBox="1"/>
-      </cdr:nvSpPr>
-      <cdr:spPr>
-        <a:xfrm xmlns:a="http://schemas.openxmlformats.org/drawingml/2006/main">
-          <a:off x="50800" y="50800"/>
-          <a:ext cx="939497" cy="323835"/>
         </a:xfrm>
         <a:prstGeom xmlns:a="http://schemas.openxmlformats.org/drawingml/2006/main" prst="rect">
           <a:avLst/>
@@ -9557,7 +8262,7 @@
         </a:lstStyle>
         <a:p xmlns:a="http://schemas.openxmlformats.org/drawingml/2006/main">
           <a:pPr algn="ctr"/>
-          <a:fld id="{2A927305-AA52-4045-A4EC-23FFF405B8BE}" type="TxLink">
+          <a:fld id="{2573EFFC-D0C3-4C9C-82DD-BD013EC5C752}" type="TxLink">
             <a:rPr lang="en-US" sz="1400" b="1" i="0" u="none" strike="noStrike">
               <a:solidFill>
                 <a:srgbClr val="000000"/>
@@ -9565,9 +8270,51 @@
               <a:latin typeface="Calibri"/>
             </a:rPr>
             <a:pPr algn="ctr"/>
-            <a:t>Sprint 3</a:t>
+            <a:t>Sprint 4</a:t>
           </a:fld>
           <a:endParaRPr lang="en-US" sz="1100"/>
+        </a:p>
+      </cdr:txBody>
+    </cdr:sp>
+  </cdr:relSizeAnchor>
+  <cdr:relSizeAnchor xmlns:cdr="http://schemas.openxmlformats.org/drawingml/2006/chartDrawing">
+    <cdr:from>
+      <cdr:x>0.25</cdr:x>
+      <cdr:y>0.01563</cdr:y>
+    </cdr:from>
+    <cdr:to>
+      <cdr:x>0.78958</cdr:x>
+      <cdr:y>0.12674</cdr:y>
+    </cdr:to>
+    <cdr:sp macro="" textlink="">
+      <cdr:nvSpPr>
+        <cdr:cNvPr id="3" name="TextBox 2"/>
+        <cdr:cNvSpPr txBox="1"/>
+      </cdr:nvSpPr>
+      <cdr:spPr>
+        <a:xfrm xmlns:a="http://schemas.openxmlformats.org/drawingml/2006/main">
+          <a:off x="1142999" y="42863"/>
+          <a:ext cx="2466976" cy="304800"/>
+        </a:xfrm>
+        <a:prstGeom xmlns:a="http://schemas.openxmlformats.org/drawingml/2006/main" prst="rect">
+          <a:avLst/>
+        </a:prstGeom>
+      </cdr:spPr>
+      <cdr:txBody>
+        <a:bodyPr xmlns:a="http://schemas.openxmlformats.org/drawingml/2006/main" vertOverflow="clip" wrap="none" rtlCol="0"/>
+        <a:lstStyle xmlns:a="http://schemas.openxmlformats.org/drawingml/2006/main"/>
+        <a:p xmlns:a="http://schemas.openxmlformats.org/drawingml/2006/main">
+          <a:fld id="{8319984C-33C1-4072-8721-AD97C7D6304D}" type="TxLink">
+            <a:rPr lang="en-US" sz="1400" b="1" i="0" u="none" strike="noStrike">
+              <a:solidFill>
+                <a:srgbClr val="000000"/>
+              </a:solidFill>
+              <a:latin typeface="Calibri"/>
+            </a:rPr>
+            <a:pPr/>
+            <a:t>Nathan, NR</a:t>
+          </a:fld>
+          <a:endParaRPr lang="en-US" sz="2400"/>
         </a:p>
       </cdr:txBody>
     </cdr:sp>
@@ -9669,7 +8416,7 @@
         </a:lstStyle>
         <a:p xmlns:a="http://schemas.openxmlformats.org/drawingml/2006/main">
           <a:pPr algn="ctr"/>
-          <a:fld id="{2573EFFC-D0C3-4C9C-82DD-BD013EC5C752}" type="TxLink">
+          <a:fld id="{5309D23C-9AC7-490D-91FB-DCD2A09EE416}" type="TxLink">
             <a:rPr lang="en-US" sz="1400" b="1" i="0" u="none" strike="noStrike">
               <a:solidFill>
                 <a:srgbClr val="000000"/>
@@ -9677,7 +8424,7 @@
               <a:latin typeface="Calibri"/>
             </a:rPr>
             <a:pPr algn="ctr"/>
-            <a:t>Sprint 3</a:t>
+            <a:t>Sprint 4</a:t>
           </a:fld>
           <a:endParaRPr lang="en-US" sz="1100"/>
         </a:p>
@@ -9711,7 +8458,7 @@
         <a:bodyPr xmlns:a="http://schemas.openxmlformats.org/drawingml/2006/main" vertOverflow="clip" wrap="none" rtlCol="0"/>
         <a:lstStyle xmlns:a="http://schemas.openxmlformats.org/drawingml/2006/main"/>
         <a:p xmlns:a="http://schemas.openxmlformats.org/drawingml/2006/main">
-          <a:fld id="{8319984C-33C1-4072-8721-AD97C7D6304D}" type="TxLink">
+          <a:fld id="{DB3A4337-BB86-4050-B61A-343D7B491200}" type="TxLink">
             <a:rPr lang="en-US" sz="1400" b="1" i="0" u="none" strike="noStrike">
               <a:solidFill>
                 <a:srgbClr val="000000"/>
@@ -9719,7 +8466,7 @@
               <a:latin typeface="Calibri"/>
             </a:rPr>
             <a:pPr/>
-            <a:t>Nathan, NR</a:t>
+            <a:t>Dylan, DW</a:t>
           </a:fld>
           <a:endParaRPr lang="en-US" sz="2400"/>
         </a:p>
@@ -9831,7 +8578,7 @@
               <a:latin typeface="Calibri"/>
             </a:rPr>
             <a:pPr algn="ctr"/>
-            <a:t>Sprint 3</a:t>
+            <a:t>Sprint 4</a:t>
           </a:fld>
           <a:endParaRPr lang="en-US" sz="1100"/>
         </a:p>
@@ -9874,160 +8621,6 @@
             </a:rPr>
             <a:pPr/>
             <a:t>Spencer, SS</a:t>
-          </a:fld>
-          <a:endParaRPr lang="en-US" sz="2400"/>
-        </a:p>
-      </cdr:txBody>
-    </cdr:sp>
-  </cdr:relSizeAnchor>
-</c:userShapes>
-</file>
-
-<file path=word/drawings/drawing4.xml><?xml version="1.0" encoding="utf-8"?>
-<c:userShapes xmlns:c="http://schemas.openxmlformats.org/drawingml/2006/chart">
-  <cdr:relSizeAnchor xmlns:cdr="http://schemas.openxmlformats.org/drawingml/2006/chartDrawing">
-    <cdr:from>
-      <cdr:x>0.04444</cdr:x>
-      <cdr:y>0.01852</cdr:y>
-    </cdr:from>
-    <cdr:to>
-      <cdr:x>0.24444</cdr:x>
-      <cdr:y>0.13657</cdr:y>
-    </cdr:to>
-    <cdr:sp macro="" textlink="">
-      <cdr:nvSpPr>
-        <cdr:cNvPr id="2" name="TextBox 1"/>
-        <cdr:cNvSpPr txBox="1"/>
-      </cdr:nvSpPr>
-      <cdr:spPr>
-        <a:xfrm xmlns:a="http://schemas.openxmlformats.org/drawingml/2006/main">
-          <a:off x="203200" y="50800"/>
-          <a:ext cx="914400" cy="323850"/>
-        </a:xfrm>
-        <a:prstGeom xmlns:a="http://schemas.openxmlformats.org/drawingml/2006/main" prst="rect">
-          <a:avLst/>
-        </a:prstGeom>
-      </cdr:spPr>
-      <cdr:txBody>
-        <a:bodyPr xmlns:a="http://schemas.openxmlformats.org/drawingml/2006/main" wrap="none" rtlCol="0"/>
-        <a:lstStyle xmlns:a="http://schemas.openxmlformats.org/drawingml/2006/main">
-          <a:lvl1pPr marL="0" indent="0">
-            <a:defRPr sz="1100">
-              <a:latin typeface="+mn-lt"/>
-              <a:ea typeface="+mn-ea"/>
-              <a:cs typeface="+mn-cs"/>
-            </a:defRPr>
-          </a:lvl1pPr>
-          <a:lvl2pPr marL="457200" indent="0">
-            <a:defRPr sz="1100">
-              <a:latin typeface="+mn-lt"/>
-              <a:ea typeface="+mn-ea"/>
-              <a:cs typeface="+mn-cs"/>
-            </a:defRPr>
-          </a:lvl2pPr>
-          <a:lvl3pPr marL="914400" indent="0">
-            <a:defRPr sz="1100">
-              <a:latin typeface="+mn-lt"/>
-              <a:ea typeface="+mn-ea"/>
-              <a:cs typeface="+mn-cs"/>
-            </a:defRPr>
-          </a:lvl3pPr>
-          <a:lvl4pPr marL="1371600" indent="0">
-            <a:defRPr sz="1100">
-              <a:latin typeface="+mn-lt"/>
-              <a:ea typeface="+mn-ea"/>
-              <a:cs typeface="+mn-cs"/>
-            </a:defRPr>
-          </a:lvl4pPr>
-          <a:lvl5pPr marL="1828800" indent="0">
-            <a:defRPr sz="1100">
-              <a:latin typeface="+mn-lt"/>
-              <a:ea typeface="+mn-ea"/>
-              <a:cs typeface="+mn-cs"/>
-            </a:defRPr>
-          </a:lvl5pPr>
-          <a:lvl6pPr marL="2286000" indent="0">
-            <a:defRPr sz="1100">
-              <a:latin typeface="+mn-lt"/>
-              <a:ea typeface="+mn-ea"/>
-              <a:cs typeface="+mn-cs"/>
-            </a:defRPr>
-          </a:lvl6pPr>
-          <a:lvl7pPr marL="2743200" indent="0">
-            <a:defRPr sz="1100">
-              <a:latin typeface="+mn-lt"/>
-              <a:ea typeface="+mn-ea"/>
-              <a:cs typeface="+mn-cs"/>
-            </a:defRPr>
-          </a:lvl7pPr>
-          <a:lvl8pPr marL="3200400" indent="0">
-            <a:defRPr sz="1100">
-              <a:latin typeface="+mn-lt"/>
-              <a:ea typeface="+mn-ea"/>
-              <a:cs typeface="+mn-cs"/>
-            </a:defRPr>
-          </a:lvl8pPr>
-          <a:lvl9pPr marL="3657600" indent="0">
-            <a:defRPr sz="1100">
-              <a:latin typeface="+mn-lt"/>
-              <a:ea typeface="+mn-ea"/>
-              <a:cs typeface="+mn-cs"/>
-            </a:defRPr>
-          </a:lvl9pPr>
-        </a:lstStyle>
-        <a:p xmlns:a="http://schemas.openxmlformats.org/drawingml/2006/main">
-          <a:pPr algn="ctr"/>
-          <a:fld id="{5309D23C-9AC7-490D-91FB-DCD2A09EE416}" type="TxLink">
-            <a:rPr lang="en-US" sz="1400" b="1" i="0" u="none" strike="noStrike">
-              <a:solidFill>
-                <a:srgbClr val="000000"/>
-              </a:solidFill>
-              <a:latin typeface="Calibri"/>
-            </a:rPr>
-            <a:pPr algn="ctr"/>
-            <a:t>Sprint 3</a:t>
-          </a:fld>
-          <a:endParaRPr lang="en-US" sz="1100"/>
-        </a:p>
-      </cdr:txBody>
-    </cdr:sp>
-  </cdr:relSizeAnchor>
-  <cdr:relSizeAnchor xmlns:cdr="http://schemas.openxmlformats.org/drawingml/2006/chartDrawing">
-    <cdr:from>
-      <cdr:x>0.25</cdr:x>
-      <cdr:y>0.01563</cdr:y>
-    </cdr:from>
-    <cdr:to>
-      <cdr:x>0.78958</cdr:x>
-      <cdr:y>0.12674</cdr:y>
-    </cdr:to>
-    <cdr:sp macro="" textlink="">
-      <cdr:nvSpPr>
-        <cdr:cNvPr id="3" name="TextBox 2"/>
-        <cdr:cNvSpPr txBox="1"/>
-      </cdr:nvSpPr>
-      <cdr:spPr>
-        <a:xfrm xmlns:a="http://schemas.openxmlformats.org/drawingml/2006/main">
-          <a:off x="1142999" y="42863"/>
-          <a:ext cx="2466976" cy="304800"/>
-        </a:xfrm>
-        <a:prstGeom xmlns:a="http://schemas.openxmlformats.org/drawingml/2006/main" prst="rect">
-          <a:avLst/>
-        </a:prstGeom>
-      </cdr:spPr>
-      <cdr:txBody>
-        <a:bodyPr xmlns:a="http://schemas.openxmlformats.org/drawingml/2006/main" vertOverflow="clip" wrap="none" rtlCol="0"/>
-        <a:lstStyle xmlns:a="http://schemas.openxmlformats.org/drawingml/2006/main"/>
-        <a:p xmlns:a="http://schemas.openxmlformats.org/drawingml/2006/main">
-          <a:fld id="{DB3A4337-BB86-4050-B61A-343D7B491200}" type="TxLink">
-            <a:rPr lang="en-US" sz="1400" b="1" i="0" u="none" strike="noStrike">
-              <a:solidFill>
-                <a:srgbClr val="000000"/>
-              </a:solidFill>
-              <a:latin typeface="Calibri"/>
-            </a:rPr>
-            <a:pPr/>
-            <a:t>Dylan, DW</a:t>
           </a:fld>
           <a:endParaRPr lang="en-US" sz="2400"/>
         </a:p>
@@ -10298,12 +8891,293 @@
 </a:theme>
 </file>
 
+<file path=word/theme/themeOverride1.xml><?xml version="1.0" encoding="utf-8"?>
+<a:themeOverride xmlns:a="http://schemas.openxmlformats.org/drawingml/2006/main">
+  <a:clrScheme name="Office">
+    <a:dk1>
+      <a:sysClr val="windowText" lastClr="000000"/>
+    </a:dk1>
+    <a:lt1>
+      <a:sysClr val="window" lastClr="FFFFFF"/>
+    </a:lt1>
+    <a:dk2>
+      <a:srgbClr val="1F497D"/>
+    </a:dk2>
+    <a:lt2>
+      <a:srgbClr val="EEECE1"/>
+    </a:lt2>
+    <a:accent1>
+      <a:srgbClr val="4F81BD"/>
+    </a:accent1>
+    <a:accent2>
+      <a:srgbClr val="C0504D"/>
+    </a:accent2>
+    <a:accent3>
+      <a:srgbClr val="9BBB59"/>
+    </a:accent3>
+    <a:accent4>
+      <a:srgbClr val="8064A2"/>
+    </a:accent4>
+    <a:accent5>
+      <a:srgbClr val="4BACC6"/>
+    </a:accent5>
+    <a:accent6>
+      <a:srgbClr val="F79646"/>
+    </a:accent6>
+    <a:hlink>
+      <a:srgbClr val="0000FF"/>
+    </a:hlink>
+    <a:folHlink>
+      <a:srgbClr val="800080"/>
+    </a:folHlink>
+  </a:clrScheme>
+  <a:fontScheme name="Office">
+    <a:majorFont>
+      <a:latin typeface="Cambria" panose="020F0302020204030204"/>
+      <a:ea typeface=""/>
+      <a:cs typeface=""/>
+      <a:font script="Jpan" typeface="ＭＳ Ｐゴシック"/>
+      <a:font script="Hang" typeface="맑은 고딕"/>
+      <a:font script="Hans" typeface="宋体"/>
+      <a:font script="Hant" typeface="新細明體"/>
+      <a:font script="Arab" typeface="Times New Roman"/>
+      <a:font script="Hebr" typeface="Times New Roman"/>
+      <a:font script="Thai" typeface="Tahoma"/>
+      <a:font script="Ethi" typeface="Nyala"/>
+      <a:font script="Beng" typeface="Vrinda"/>
+      <a:font script="Gujr" typeface="Shruti"/>
+      <a:font script="Khmr" typeface="MoolBoran"/>
+      <a:font script="Knda" typeface="Tunga"/>
+      <a:font script="Guru" typeface="Raavi"/>
+      <a:font script="Cans" typeface="Euphemia"/>
+      <a:font script="Cher" typeface="Plantagenet Cherokee"/>
+      <a:font script="Yiii" typeface="Microsoft Yi Baiti"/>
+      <a:font script="Tibt" typeface="Microsoft Himalaya"/>
+      <a:font script="Thaa" typeface="MV Boli"/>
+      <a:font script="Deva" typeface="Mangal"/>
+      <a:font script="Telu" typeface="Gautami"/>
+      <a:font script="Taml" typeface="Latha"/>
+      <a:font script="Syrc" typeface="Estrangelo Edessa"/>
+      <a:font script="Orya" typeface="Kalinga"/>
+      <a:font script="Mlym" typeface="Kartika"/>
+      <a:font script="Laoo" typeface="DokChampa"/>
+      <a:font script="Sinh" typeface="Iskoola Pota"/>
+      <a:font script="Mong" typeface="Mongolian Baiti"/>
+      <a:font script="Viet" typeface="Times New Roman"/>
+      <a:font script="Uigh" typeface="Microsoft Uighur"/>
+      <a:font script="Geor" typeface="Sylfaen"/>
+    </a:majorFont>
+    <a:minorFont>
+      <a:latin typeface="Calibri" panose="020F0502020204030204"/>
+      <a:ea typeface=""/>
+      <a:cs typeface=""/>
+      <a:font script="Jpan" typeface="ＭＳ Ｐゴシック"/>
+      <a:font script="Hang" typeface="맑은 고딕"/>
+      <a:font script="Hans" typeface="宋体"/>
+      <a:font script="Hant" typeface="新細明體"/>
+      <a:font script="Arab" typeface="Arial"/>
+      <a:font script="Hebr" typeface="Arial"/>
+      <a:font script="Thai" typeface="Tahoma"/>
+      <a:font script="Ethi" typeface="Nyala"/>
+      <a:font script="Beng" typeface="Vrinda"/>
+      <a:font script="Gujr" typeface="Shruti"/>
+      <a:font script="Khmr" typeface="DaunPenh"/>
+      <a:font script="Knda" typeface="Tunga"/>
+      <a:font script="Guru" typeface="Raavi"/>
+      <a:font script="Cans" typeface="Euphemia"/>
+      <a:font script="Cher" typeface="Plantagenet Cherokee"/>
+      <a:font script="Yiii" typeface="Microsoft Yi Baiti"/>
+      <a:font script="Tibt" typeface="Microsoft Himalaya"/>
+      <a:font script="Thaa" typeface="MV Boli"/>
+      <a:font script="Deva" typeface="Mangal"/>
+      <a:font script="Telu" typeface="Gautami"/>
+      <a:font script="Taml" typeface="Latha"/>
+      <a:font script="Syrc" typeface="Estrangelo Edessa"/>
+      <a:font script="Orya" typeface="Kalinga"/>
+      <a:font script="Mlym" typeface="Kartika"/>
+      <a:font script="Laoo" typeface="DokChampa"/>
+      <a:font script="Sinh" typeface="Iskoola Pota"/>
+      <a:font script="Mong" typeface="Mongolian Baiti"/>
+      <a:font script="Viet" typeface="Arial"/>
+      <a:font script="Uigh" typeface="Microsoft Uighur"/>
+      <a:font script="Geor" typeface="Sylfaen"/>
+    </a:minorFont>
+  </a:fontScheme>
+  <a:fmtScheme name="Office">
+    <a:fillStyleLst>
+      <a:solidFill>
+        <a:schemeClr val="phClr"/>
+      </a:solidFill>
+      <a:gradFill rotWithShape="1">
+        <a:gsLst>
+          <a:gs pos="0">
+            <a:schemeClr val="phClr">
+              <a:tint val="50000"/>
+              <a:satMod val="300000"/>
+            </a:schemeClr>
+          </a:gs>
+          <a:gs pos="35000">
+            <a:schemeClr val="phClr">
+              <a:tint val="37000"/>
+              <a:satMod val="300000"/>
+            </a:schemeClr>
+          </a:gs>
+          <a:gs pos="100000">
+            <a:schemeClr val="phClr">
+              <a:tint val="15000"/>
+              <a:satMod val="350000"/>
+            </a:schemeClr>
+          </a:gs>
+        </a:gsLst>
+        <a:lin ang="16200000" scaled="1"/>
+      </a:gradFill>
+      <a:gradFill rotWithShape="1">
+        <a:gsLst>
+          <a:gs pos="0">
+            <a:schemeClr val="phClr">
+              <a:shade val="51000"/>
+              <a:satMod val="130000"/>
+            </a:schemeClr>
+          </a:gs>
+          <a:gs pos="80000">
+            <a:schemeClr val="phClr">
+              <a:shade val="93000"/>
+              <a:satMod val="130000"/>
+            </a:schemeClr>
+          </a:gs>
+          <a:gs pos="100000">
+            <a:schemeClr val="phClr">
+              <a:shade val="94000"/>
+              <a:satMod val="135000"/>
+            </a:schemeClr>
+          </a:gs>
+        </a:gsLst>
+        <a:lin ang="16200000" scaled="0"/>
+      </a:gradFill>
+    </a:fillStyleLst>
+    <a:lnStyleLst>
+      <a:ln w="9525" cap="flat" cmpd="sng" algn="ctr">
+        <a:solidFill>
+          <a:schemeClr val="phClr">
+            <a:shade val="95000"/>
+            <a:satMod val="105000"/>
+          </a:schemeClr>
+        </a:solidFill>
+        <a:prstDash val="solid"/>
+      </a:ln>
+      <a:ln w="25400" cap="flat" cmpd="sng" algn="ctr">
+        <a:solidFill>
+          <a:schemeClr val="phClr"/>
+        </a:solidFill>
+        <a:prstDash val="solid"/>
+      </a:ln>
+      <a:ln w="38100" cap="flat" cmpd="sng" algn="ctr">
+        <a:solidFill>
+          <a:schemeClr val="phClr"/>
+        </a:solidFill>
+        <a:prstDash val="solid"/>
+      </a:ln>
+    </a:lnStyleLst>
+    <a:effectStyleLst>
+      <a:effectStyle>
+        <a:effectLst>
+          <a:outerShdw blurRad="40000" dist="20000" dir="5400000" rotWithShape="0">
+            <a:srgbClr val="000000">
+              <a:alpha val="38000"/>
+            </a:srgbClr>
+          </a:outerShdw>
+        </a:effectLst>
+      </a:effectStyle>
+      <a:effectStyle>
+        <a:effectLst>
+          <a:outerShdw blurRad="40000" dist="23000" dir="5400000" rotWithShape="0">
+            <a:srgbClr val="000000">
+              <a:alpha val="35000"/>
+            </a:srgbClr>
+          </a:outerShdw>
+        </a:effectLst>
+      </a:effectStyle>
+      <a:effectStyle>
+        <a:effectLst>
+          <a:outerShdw blurRad="40000" dist="23000" dir="5400000" rotWithShape="0">
+            <a:srgbClr val="000000">
+              <a:alpha val="35000"/>
+            </a:srgbClr>
+          </a:outerShdw>
+        </a:effectLst>
+        <a:scene3d>
+          <a:camera prst="orthographicFront">
+            <a:rot lat="0" lon="0" rev="0"/>
+          </a:camera>
+          <a:lightRig rig="threePt" dir="t">
+            <a:rot lat="0" lon="0" rev="1200000"/>
+          </a:lightRig>
+        </a:scene3d>
+        <a:sp3d>
+          <a:bevelT w="63500" h="25400"/>
+        </a:sp3d>
+      </a:effectStyle>
+    </a:effectStyleLst>
+    <a:bgFillStyleLst>
+      <a:solidFill>
+        <a:schemeClr val="phClr"/>
+      </a:solidFill>
+      <a:gradFill rotWithShape="1">
+        <a:gsLst>
+          <a:gs pos="0">
+            <a:schemeClr val="phClr">
+              <a:tint val="40000"/>
+              <a:satMod val="350000"/>
+            </a:schemeClr>
+          </a:gs>
+          <a:gs pos="40000">
+            <a:schemeClr val="phClr">
+              <a:tint val="45000"/>
+              <a:shade val="99000"/>
+              <a:satMod val="350000"/>
+            </a:schemeClr>
+          </a:gs>
+          <a:gs pos="100000">
+            <a:schemeClr val="phClr">
+              <a:shade val="20000"/>
+              <a:satMod val="255000"/>
+            </a:schemeClr>
+          </a:gs>
+        </a:gsLst>
+        <a:path path="circle">
+          <a:fillToRect l="50000" t="-80000" r="50000" b="180000"/>
+        </a:path>
+      </a:gradFill>
+      <a:gradFill rotWithShape="1">
+        <a:gsLst>
+          <a:gs pos="0">
+            <a:schemeClr val="phClr">
+              <a:tint val="80000"/>
+              <a:satMod val="300000"/>
+            </a:schemeClr>
+          </a:gs>
+          <a:gs pos="100000">
+            <a:schemeClr val="phClr">
+              <a:shade val="30000"/>
+              <a:satMod val="200000"/>
+            </a:schemeClr>
+          </a:gs>
+        </a:gsLst>
+        <a:path path="circle">
+          <a:fillToRect l="50000" t="50000" r="50000" b="50000"/>
+        </a:path>
+      </a:gradFill>
+    </a:bgFillStyleLst>
+  </a:fmtScheme>
+</a:themeOverride>
+</file>
+
 <file path=customXml/item1.xml><?xml version="1.0" encoding="utf-8"?>
 <b:Sources xmlns:b="http://schemas.openxmlformats.org/officeDocument/2006/bibliography" xmlns="http://schemas.openxmlformats.org/officeDocument/2006/bibliography" SelectedStyle="\APASixthEditionOfficeOnline.xsl" StyleName="APA" Version="6"/>
 </file>
 
 <file path=customXml/itemProps1.xml><?xml version="1.0" encoding="utf-8"?>
-<ds:datastoreItem xmlns:ds="http://schemas.openxmlformats.org/officeDocument/2006/customXml" ds:itemID="{04236ECD-7C9C-4DD0-AB3C-949EACC55E23}">
+<ds:datastoreItem xmlns:ds="http://schemas.openxmlformats.org/officeDocument/2006/customXml" ds:itemID="{801F410D-06B5-40B5-9CC6-651A25DE83EA}">
   <ds:schemaRefs>
     <ds:schemaRef ds:uri="http://schemas.openxmlformats.org/officeDocument/2006/bibliography"/>
   </ds:schemaRefs>

</xml_diff>